<commit_message>
subdoc_docx on html feature
</commit_message>
<xml_diff>
--- a/models/celular_sinf/templates/Celular.docx
+++ b/models/celular_sinf/templates/Celular.docx
@@ -1,6 +1,6 @@
 
 <file path=word/document.xml><?xml version="1.0" encoding="utf-8"?>
-<w:document xmlns:wpc="http://schemas.microsoft.com/office/word/2010/wordprocessingCanvas" xmlns:cx="http://schemas.microsoft.com/office/drawing/2014/chartex" xmlns:cx1="http://schemas.microsoft.com/office/drawing/2015/9/8/chartex" xmlns:cx2="http://schemas.microsoft.com/office/drawing/2015/10/21/chartex" xmlns:cx3="http://schemas.microsoft.com/office/drawing/2016/5/9/chartex" xmlns:cx4="http://schemas.microsoft.com/office/drawing/2016/5/10/chartex" xmlns:cx5="http://schemas.microsoft.com/office/drawing/2016/5/11/chartex" xmlns:cx6="http://schemas.microsoft.com/office/drawing/2016/5/12/chartex" xmlns:cx7="http://schemas.microsoft.com/office/drawing/2016/5/13/chartex" xmlns:cx8="http://schemas.microsoft.com/office/drawing/2016/5/14/chartex" xmlns:mc="http://schemas.openxmlformats.org/markup-compatibility/2006" xmlns:aink="http://schemas.microsoft.com/office/drawing/2016/ink" xmlns:am3d="http://schemas.microsoft.com/office/drawing/2017/model3d" xmlns:o="urn:schemas-microsoft-com:office:office" xmlns:r="http://schemas.openxmlformats.org/officeDocument/2006/relationships" xmlns:m="http://schemas.openxmlformats.org/officeDocument/2006/math" xmlns:v="urn:schemas-microsoft-com:vml" xmlns:wp14="http://schemas.microsoft.com/office/word/2010/wordprocessingDrawing" xmlns:wp="http://schemas.openxmlformats.org/drawingml/2006/wordprocessingDrawing" xmlns:w10="urn:schemas-microsoft-com:office:word" xmlns:w="http://schemas.openxmlformats.org/wordprocessingml/2006/main" xmlns:w14="http://schemas.microsoft.com/office/word/2010/wordml" xmlns:w15="http://schemas.microsoft.com/office/word/2012/wordml" xmlns:w16cid="http://schemas.microsoft.com/office/word/2016/wordml/cid" xmlns:w16se="http://schemas.microsoft.com/office/word/2015/wordml/symex" xmlns:wpg="http://schemas.microsoft.com/office/word/2010/wordprocessingGroup" xmlns:wpi="http://schemas.microsoft.com/office/word/2010/wordprocessingInk" xmlns:wne="http://schemas.microsoft.com/office/word/2006/wordml" xmlns:wps="http://schemas.microsoft.com/office/word/2010/wordprocessingShape" mc:Ignorable="w14 w15 w16se w16cid wp14">
+<w:document xmlns:wpc="http://schemas.microsoft.com/office/word/2010/wordprocessingCanvas" xmlns:cx="http://schemas.microsoft.com/office/drawing/2014/chartex" xmlns:cx1="http://schemas.microsoft.com/office/drawing/2015/9/8/chartex" xmlns:cx2="http://schemas.microsoft.com/office/drawing/2015/10/21/chartex" xmlns:cx3="http://schemas.microsoft.com/office/drawing/2016/5/9/chartex" xmlns:cx4="http://schemas.microsoft.com/office/drawing/2016/5/10/chartex" xmlns:cx5="http://schemas.microsoft.com/office/drawing/2016/5/11/chartex" xmlns:cx6="http://schemas.microsoft.com/office/drawing/2016/5/12/chartex" xmlns:cx7="http://schemas.microsoft.com/office/drawing/2016/5/13/chartex" xmlns:cx8="http://schemas.microsoft.com/office/drawing/2016/5/14/chartex" xmlns:mc="http://schemas.openxmlformats.org/markup-compatibility/2006" xmlns:aink="http://schemas.microsoft.com/office/drawing/2016/ink" xmlns:am3d="http://schemas.microsoft.com/office/drawing/2017/model3d" xmlns:o="urn:schemas-microsoft-com:office:office" xmlns:oel="http://schemas.microsoft.com/office/2019/extlst" xmlns:r="http://schemas.openxmlformats.org/officeDocument/2006/relationships" xmlns:m="http://schemas.openxmlformats.org/officeDocument/2006/math" xmlns:v="urn:schemas-microsoft-com:vml" xmlns:wp14="http://schemas.microsoft.com/office/word/2010/wordprocessingDrawing" xmlns:wp="http://schemas.openxmlformats.org/drawingml/2006/wordprocessingDrawing" xmlns:w10="urn:schemas-microsoft-com:office:word" xmlns:w="http://schemas.openxmlformats.org/wordprocessingml/2006/main" xmlns:w14="http://schemas.microsoft.com/office/word/2010/wordml" xmlns:w15="http://schemas.microsoft.com/office/word/2012/wordml" xmlns:w16cex="http://schemas.microsoft.com/office/word/2018/wordml/cex" xmlns:w16cid="http://schemas.microsoft.com/office/word/2016/wordml/cid" xmlns:w16="http://schemas.microsoft.com/office/word/2018/wordml" xmlns:w16sdtdh="http://schemas.microsoft.com/office/word/2020/wordml/sdtdatahash" xmlns:w16se="http://schemas.microsoft.com/office/word/2015/wordml/symex" xmlns:wpg="http://schemas.microsoft.com/office/word/2010/wordprocessingGroup" xmlns:wpi="http://schemas.microsoft.com/office/word/2010/wordprocessingInk" xmlns:wne="http://schemas.microsoft.com/office/word/2006/wordml" xmlns:wps="http://schemas.microsoft.com/office/word/2010/wordprocessingShape" mc:Ignorable="w14 w15 w16se w16cid w16 w16cex w16sdtdh wp14">
   <w:body>
     <w:p>
       <w:r>
@@ -9,13 +9,13 @@
     </w:p>
     <w:p>
       <w:pPr>
-        <w:pStyle w:val="Legenda"/>
+        <w:pStyle w:val="Caption"/>
         <w:keepNext/>
       </w:pPr>
     </w:p>
     <w:tbl>
       <w:tblPr>
-        <w:tblStyle w:val="Tabelacomgrade"/>
+        <w:tblStyle w:val="TableGrid"/>
         <w:tblW w:w="0" w:type="auto"/>
         <w:tblLook w:val="04A0" w:firstRow="1" w:lastRow="0" w:firstColumn="1" w:lastColumn="0" w:noHBand="0" w:noVBand="1"/>
       </w:tblPr>
@@ -42,9 +42,8 @@
           </w:tcPr>
           <w:p>
             <w:pPr>
-              <w:pStyle w:val="Legenda"/>
+              <w:pStyle w:val="Caption"/>
             </w:pPr>
-            <w:bookmarkStart w:id="0" w:name="_GoBack"/>
             <w:r>
               <w:t xml:space="preserve">Tabela </w:t>
             </w:r>
@@ -156,16 +155,8 @@
             <w:pPr>
               <w:pStyle w:val="ICLR-Tabela"/>
               <w:jc w:val="center"/>
-              <w:rPr>
-                <w:b/>
-                <w:bCs/>
-              </w:rPr>
             </w:pPr>
             <w:r>
-              <w:rPr>
-                <w:b/>
-                <w:bCs/>
-              </w:rPr>
               <w:t>Marca</w:t>
             </w:r>
           </w:p>
@@ -208,16 +199,8 @@
             <w:pPr>
               <w:pStyle w:val="ICLR-Tabela"/>
               <w:jc w:val="center"/>
-              <w:rPr>
-                <w:b/>
-                <w:bCs/>
-              </w:rPr>
             </w:pPr>
             <w:r>
-              <w:rPr>
-                <w:b/>
-                <w:bCs/>
-              </w:rPr>
               <w:t>Modelo</w:t>
             </w:r>
           </w:p>
@@ -261,16 +244,8 @@
             <w:pPr>
               <w:pStyle w:val="ICLR-Tabela"/>
               <w:jc w:val="center"/>
-              <w:rPr>
-                <w:b/>
-                <w:bCs/>
-              </w:rPr>
             </w:pPr>
             <w:r>
-              <w:rPr>
-                <w:b/>
-                <w:bCs/>
-              </w:rPr>
               <w:t>IMEI</w:t>
             </w:r>
           </w:p>
@@ -314,16 +289,8 @@
             <w:pPr>
               <w:pStyle w:val="ICLR-Tabela"/>
               <w:jc w:val="center"/>
-              <w:rPr>
-                <w:b/>
-                <w:bCs/>
-              </w:rPr>
             </w:pPr>
             <w:r>
-              <w:rPr>
-                <w:b/>
-                <w:bCs/>
-              </w:rPr>
               <w:t>Chip SIM</w:t>
             </w:r>
           </w:p>
@@ -379,16 +346,8 @@
             <w:pPr>
               <w:pStyle w:val="ICLR-Tabela"/>
               <w:jc w:val="center"/>
-              <w:rPr>
-                <w:b/>
-                <w:bCs/>
-              </w:rPr>
             </w:pPr>
             <w:r>
-              <w:rPr>
-                <w:b/>
-                <w:bCs/>
-              </w:rPr>
               <w:t>Cartão de memória</w:t>
             </w:r>
           </w:p>
@@ -431,7 +390,6 @@
           </w:p>
         </w:tc>
       </w:tr>
-      <w:bookmarkEnd w:id="0"/>
     </w:tbl>
     <w:p>
       <w:pPr>
@@ -454,7 +412,7 @@
 </file>
 
 <file path=word/endnotes.xml><?xml version="1.0" encoding="utf-8"?>
-<w:endnotes xmlns:wpc="http://schemas.microsoft.com/office/word/2010/wordprocessingCanvas" xmlns:cx="http://schemas.microsoft.com/office/drawing/2014/chartex" xmlns:cx1="http://schemas.microsoft.com/office/drawing/2015/9/8/chartex" xmlns:cx2="http://schemas.microsoft.com/office/drawing/2015/10/21/chartex" xmlns:cx3="http://schemas.microsoft.com/office/drawing/2016/5/9/chartex" xmlns:cx4="http://schemas.microsoft.com/office/drawing/2016/5/10/chartex" xmlns:cx5="http://schemas.microsoft.com/office/drawing/2016/5/11/chartex" xmlns:cx6="http://schemas.microsoft.com/office/drawing/2016/5/12/chartex" xmlns:cx7="http://schemas.microsoft.com/office/drawing/2016/5/13/chartex" xmlns:cx8="http://schemas.microsoft.com/office/drawing/2016/5/14/chartex" xmlns:mc="http://schemas.openxmlformats.org/markup-compatibility/2006" xmlns:aink="http://schemas.microsoft.com/office/drawing/2016/ink" xmlns:am3d="http://schemas.microsoft.com/office/drawing/2017/model3d" xmlns:o="urn:schemas-microsoft-com:office:office" xmlns:r="http://schemas.openxmlformats.org/officeDocument/2006/relationships" xmlns:m="http://schemas.openxmlformats.org/officeDocument/2006/math" xmlns:v="urn:schemas-microsoft-com:vml" xmlns:wp14="http://schemas.microsoft.com/office/word/2010/wordprocessingDrawing" xmlns:wp="http://schemas.openxmlformats.org/drawingml/2006/wordprocessingDrawing" xmlns:w10="urn:schemas-microsoft-com:office:word" xmlns:w="http://schemas.openxmlformats.org/wordprocessingml/2006/main" xmlns:w14="http://schemas.microsoft.com/office/word/2010/wordml" xmlns:w15="http://schemas.microsoft.com/office/word/2012/wordml" xmlns:w16cid="http://schemas.microsoft.com/office/word/2016/wordml/cid" xmlns:w16se="http://schemas.microsoft.com/office/word/2015/wordml/symex" xmlns:wpg="http://schemas.microsoft.com/office/word/2010/wordprocessingGroup" xmlns:wpi="http://schemas.microsoft.com/office/word/2010/wordprocessingInk" xmlns:wne="http://schemas.microsoft.com/office/word/2006/wordml" xmlns:wps="http://schemas.microsoft.com/office/word/2010/wordprocessingShape" mc:Ignorable="w14 w15 w16se w16cid wp14">
+<w:endnotes xmlns:wpc="http://schemas.microsoft.com/office/word/2010/wordprocessingCanvas" xmlns:cx="http://schemas.microsoft.com/office/drawing/2014/chartex" xmlns:cx1="http://schemas.microsoft.com/office/drawing/2015/9/8/chartex" xmlns:cx2="http://schemas.microsoft.com/office/drawing/2015/10/21/chartex" xmlns:cx3="http://schemas.microsoft.com/office/drawing/2016/5/9/chartex" xmlns:cx4="http://schemas.microsoft.com/office/drawing/2016/5/10/chartex" xmlns:cx5="http://schemas.microsoft.com/office/drawing/2016/5/11/chartex" xmlns:cx6="http://schemas.microsoft.com/office/drawing/2016/5/12/chartex" xmlns:cx7="http://schemas.microsoft.com/office/drawing/2016/5/13/chartex" xmlns:cx8="http://schemas.microsoft.com/office/drawing/2016/5/14/chartex" xmlns:mc="http://schemas.openxmlformats.org/markup-compatibility/2006" xmlns:aink="http://schemas.microsoft.com/office/drawing/2016/ink" xmlns:am3d="http://schemas.microsoft.com/office/drawing/2017/model3d" xmlns:o="urn:schemas-microsoft-com:office:office" xmlns:oel="http://schemas.microsoft.com/office/2019/extlst" xmlns:r="http://schemas.openxmlformats.org/officeDocument/2006/relationships" xmlns:m="http://schemas.openxmlformats.org/officeDocument/2006/math" xmlns:v="urn:schemas-microsoft-com:vml" xmlns:wp14="http://schemas.microsoft.com/office/word/2010/wordprocessingDrawing" xmlns:wp="http://schemas.openxmlformats.org/drawingml/2006/wordprocessingDrawing" xmlns:w10="urn:schemas-microsoft-com:office:word" xmlns:w="http://schemas.openxmlformats.org/wordprocessingml/2006/main" xmlns:w14="http://schemas.microsoft.com/office/word/2010/wordml" xmlns:w15="http://schemas.microsoft.com/office/word/2012/wordml" xmlns:w16cex="http://schemas.microsoft.com/office/word/2018/wordml/cex" xmlns:w16cid="http://schemas.microsoft.com/office/word/2016/wordml/cid" xmlns:w16="http://schemas.microsoft.com/office/word/2018/wordml" xmlns:w16sdtdh="http://schemas.microsoft.com/office/word/2020/wordml/sdtdatahash" xmlns:w16se="http://schemas.microsoft.com/office/word/2015/wordml/symex" xmlns:wpg="http://schemas.microsoft.com/office/word/2010/wordprocessingGroup" xmlns:wpi="http://schemas.microsoft.com/office/word/2010/wordprocessingInk" xmlns:wne="http://schemas.microsoft.com/office/word/2006/wordml" xmlns:wps="http://schemas.microsoft.com/office/word/2010/wordprocessingShape" mc:Ignorable="w14 w15 w16se w16cid w16 w16cex w16sdtdh wp14">
   <w:endnote w:type="separator" w:id="-1">
     <w:p>
       <w:pPr>
@@ -479,7 +437,7 @@
 </file>
 
 <file path=word/footnotes.xml><?xml version="1.0" encoding="utf-8"?>
-<w:footnotes xmlns:wpc="http://schemas.microsoft.com/office/word/2010/wordprocessingCanvas" xmlns:cx="http://schemas.microsoft.com/office/drawing/2014/chartex" xmlns:cx1="http://schemas.microsoft.com/office/drawing/2015/9/8/chartex" xmlns:cx2="http://schemas.microsoft.com/office/drawing/2015/10/21/chartex" xmlns:cx3="http://schemas.microsoft.com/office/drawing/2016/5/9/chartex" xmlns:cx4="http://schemas.microsoft.com/office/drawing/2016/5/10/chartex" xmlns:cx5="http://schemas.microsoft.com/office/drawing/2016/5/11/chartex" xmlns:cx6="http://schemas.microsoft.com/office/drawing/2016/5/12/chartex" xmlns:cx7="http://schemas.microsoft.com/office/drawing/2016/5/13/chartex" xmlns:cx8="http://schemas.microsoft.com/office/drawing/2016/5/14/chartex" xmlns:mc="http://schemas.openxmlformats.org/markup-compatibility/2006" xmlns:aink="http://schemas.microsoft.com/office/drawing/2016/ink" xmlns:am3d="http://schemas.microsoft.com/office/drawing/2017/model3d" xmlns:o="urn:schemas-microsoft-com:office:office" xmlns:r="http://schemas.openxmlformats.org/officeDocument/2006/relationships" xmlns:m="http://schemas.openxmlformats.org/officeDocument/2006/math" xmlns:v="urn:schemas-microsoft-com:vml" xmlns:wp14="http://schemas.microsoft.com/office/word/2010/wordprocessingDrawing" xmlns:wp="http://schemas.openxmlformats.org/drawingml/2006/wordprocessingDrawing" xmlns:w10="urn:schemas-microsoft-com:office:word" xmlns:w="http://schemas.openxmlformats.org/wordprocessingml/2006/main" xmlns:w14="http://schemas.microsoft.com/office/word/2010/wordml" xmlns:w15="http://schemas.microsoft.com/office/word/2012/wordml" xmlns:w16cid="http://schemas.microsoft.com/office/word/2016/wordml/cid" xmlns:w16se="http://schemas.microsoft.com/office/word/2015/wordml/symex" xmlns:wpg="http://schemas.microsoft.com/office/word/2010/wordprocessingGroup" xmlns:wpi="http://schemas.microsoft.com/office/word/2010/wordprocessingInk" xmlns:wne="http://schemas.microsoft.com/office/word/2006/wordml" xmlns:wps="http://schemas.microsoft.com/office/word/2010/wordprocessingShape" mc:Ignorable="w14 w15 w16se w16cid wp14">
+<w:footnotes xmlns:wpc="http://schemas.microsoft.com/office/word/2010/wordprocessingCanvas" xmlns:cx="http://schemas.microsoft.com/office/drawing/2014/chartex" xmlns:cx1="http://schemas.microsoft.com/office/drawing/2015/9/8/chartex" xmlns:cx2="http://schemas.microsoft.com/office/drawing/2015/10/21/chartex" xmlns:cx3="http://schemas.microsoft.com/office/drawing/2016/5/9/chartex" xmlns:cx4="http://schemas.microsoft.com/office/drawing/2016/5/10/chartex" xmlns:cx5="http://schemas.microsoft.com/office/drawing/2016/5/11/chartex" xmlns:cx6="http://schemas.microsoft.com/office/drawing/2016/5/12/chartex" xmlns:cx7="http://schemas.microsoft.com/office/drawing/2016/5/13/chartex" xmlns:cx8="http://schemas.microsoft.com/office/drawing/2016/5/14/chartex" xmlns:mc="http://schemas.openxmlformats.org/markup-compatibility/2006" xmlns:aink="http://schemas.microsoft.com/office/drawing/2016/ink" xmlns:am3d="http://schemas.microsoft.com/office/drawing/2017/model3d" xmlns:o="urn:schemas-microsoft-com:office:office" xmlns:oel="http://schemas.microsoft.com/office/2019/extlst" xmlns:r="http://schemas.openxmlformats.org/officeDocument/2006/relationships" xmlns:m="http://schemas.openxmlformats.org/officeDocument/2006/math" xmlns:v="urn:schemas-microsoft-com:vml" xmlns:wp14="http://schemas.microsoft.com/office/word/2010/wordprocessingDrawing" xmlns:wp="http://schemas.openxmlformats.org/drawingml/2006/wordprocessingDrawing" xmlns:w10="urn:schemas-microsoft-com:office:word" xmlns:w="http://schemas.openxmlformats.org/wordprocessingml/2006/main" xmlns:w14="http://schemas.microsoft.com/office/word/2010/wordml" xmlns:w15="http://schemas.microsoft.com/office/word/2012/wordml" xmlns:w16cex="http://schemas.microsoft.com/office/word/2018/wordml/cex" xmlns:w16cid="http://schemas.microsoft.com/office/word/2016/wordml/cid" xmlns:w16="http://schemas.microsoft.com/office/word/2018/wordml" xmlns:w16sdtdh="http://schemas.microsoft.com/office/word/2020/wordml/sdtdatahash" xmlns:w16se="http://schemas.microsoft.com/office/word/2015/wordml/symex" xmlns:wpg="http://schemas.microsoft.com/office/word/2010/wordprocessingGroup" xmlns:wpi="http://schemas.microsoft.com/office/word/2010/wordprocessingInk" xmlns:wne="http://schemas.microsoft.com/office/word/2006/wordml" xmlns:wps="http://schemas.microsoft.com/office/word/2010/wordprocessingShape" mc:Ignorable="w14 w15 w16se w16cid w16 w16cex w16sdtdh wp14">
   <w:footnote w:type="separator" w:id="-1">
     <w:p>
       <w:pPr>
@@ -504,10 +462,10 @@
 </file>
 
 <file path=word/header1.xml><?xml version="1.0" encoding="utf-8"?>
-<w:hdr xmlns:wpc="http://schemas.microsoft.com/office/word/2010/wordprocessingCanvas" xmlns:cx="http://schemas.microsoft.com/office/drawing/2014/chartex" xmlns:cx1="http://schemas.microsoft.com/office/drawing/2015/9/8/chartex" xmlns:cx2="http://schemas.microsoft.com/office/drawing/2015/10/21/chartex" xmlns:cx3="http://schemas.microsoft.com/office/drawing/2016/5/9/chartex" xmlns:cx4="http://schemas.microsoft.com/office/drawing/2016/5/10/chartex" xmlns:cx5="http://schemas.microsoft.com/office/drawing/2016/5/11/chartex" xmlns:cx6="http://schemas.microsoft.com/office/drawing/2016/5/12/chartex" xmlns:cx7="http://schemas.microsoft.com/office/drawing/2016/5/13/chartex" xmlns:cx8="http://schemas.microsoft.com/office/drawing/2016/5/14/chartex" xmlns:mc="http://schemas.openxmlformats.org/markup-compatibility/2006" xmlns:aink="http://schemas.microsoft.com/office/drawing/2016/ink" xmlns:am3d="http://schemas.microsoft.com/office/drawing/2017/model3d" xmlns:o="urn:schemas-microsoft-com:office:office" xmlns:r="http://schemas.openxmlformats.org/officeDocument/2006/relationships" xmlns:m="http://schemas.openxmlformats.org/officeDocument/2006/math" xmlns:v="urn:schemas-microsoft-com:vml" xmlns:wp14="http://schemas.microsoft.com/office/word/2010/wordprocessingDrawing" xmlns:wp="http://schemas.openxmlformats.org/drawingml/2006/wordprocessingDrawing" xmlns:w10="urn:schemas-microsoft-com:office:word" xmlns:w="http://schemas.openxmlformats.org/wordprocessingml/2006/main" xmlns:w14="http://schemas.microsoft.com/office/word/2010/wordml" xmlns:w15="http://schemas.microsoft.com/office/word/2012/wordml" xmlns:w16cid="http://schemas.microsoft.com/office/word/2016/wordml/cid" xmlns:w16se="http://schemas.microsoft.com/office/word/2015/wordml/symex" xmlns:wpg="http://schemas.microsoft.com/office/word/2010/wordprocessingGroup" xmlns:wpi="http://schemas.microsoft.com/office/word/2010/wordprocessingInk" xmlns:wne="http://schemas.microsoft.com/office/word/2006/wordml" xmlns:wps="http://schemas.microsoft.com/office/word/2010/wordprocessingShape" mc:Ignorable="w14 w15 w16se w16cid wp14">
+<w:hdr xmlns:wpc="http://schemas.microsoft.com/office/word/2010/wordprocessingCanvas" xmlns:cx="http://schemas.microsoft.com/office/drawing/2014/chartex" xmlns:cx1="http://schemas.microsoft.com/office/drawing/2015/9/8/chartex" xmlns:cx2="http://schemas.microsoft.com/office/drawing/2015/10/21/chartex" xmlns:cx3="http://schemas.microsoft.com/office/drawing/2016/5/9/chartex" xmlns:cx4="http://schemas.microsoft.com/office/drawing/2016/5/10/chartex" xmlns:cx5="http://schemas.microsoft.com/office/drawing/2016/5/11/chartex" xmlns:cx6="http://schemas.microsoft.com/office/drawing/2016/5/12/chartex" xmlns:cx7="http://schemas.microsoft.com/office/drawing/2016/5/13/chartex" xmlns:cx8="http://schemas.microsoft.com/office/drawing/2016/5/14/chartex" xmlns:mc="http://schemas.openxmlformats.org/markup-compatibility/2006" xmlns:aink="http://schemas.microsoft.com/office/drawing/2016/ink" xmlns:am3d="http://schemas.microsoft.com/office/drawing/2017/model3d" xmlns:o="urn:schemas-microsoft-com:office:office" xmlns:oel="http://schemas.microsoft.com/office/2019/extlst" xmlns:r="http://schemas.openxmlformats.org/officeDocument/2006/relationships" xmlns:m="http://schemas.openxmlformats.org/officeDocument/2006/math" xmlns:v="urn:schemas-microsoft-com:vml" xmlns:wp14="http://schemas.microsoft.com/office/word/2010/wordprocessingDrawing" xmlns:wp="http://schemas.openxmlformats.org/drawingml/2006/wordprocessingDrawing" xmlns:w10="urn:schemas-microsoft-com:office:word" xmlns:w="http://schemas.openxmlformats.org/wordprocessingml/2006/main" xmlns:w14="http://schemas.microsoft.com/office/word/2010/wordml" xmlns:w15="http://schemas.microsoft.com/office/word/2012/wordml" xmlns:w16cex="http://schemas.microsoft.com/office/word/2018/wordml/cex" xmlns:w16cid="http://schemas.microsoft.com/office/word/2016/wordml/cid" xmlns:w16="http://schemas.microsoft.com/office/word/2018/wordml" xmlns:w16sdtdh="http://schemas.microsoft.com/office/word/2020/wordml/sdtdatahash" xmlns:w16se="http://schemas.microsoft.com/office/word/2015/wordml/symex" xmlns:wpg="http://schemas.microsoft.com/office/word/2010/wordprocessingGroup" xmlns:wpi="http://schemas.microsoft.com/office/word/2010/wordprocessingInk" xmlns:wne="http://schemas.microsoft.com/office/word/2006/wordml" xmlns:wps="http://schemas.microsoft.com/office/word/2010/wordprocessingShape" mc:Ignorable="w14 w15 w16se w16cid w16 w16cex w16sdtdh wp14">
   <w:p>
     <w:pPr>
-      <w:pStyle w:val="Cabealho"/>
+      <w:pStyle w:val="Header"/>
       <w:spacing w:before="20" w:after="20" w:line="240" w:lineRule="auto"/>
       <w:rPr>
         <w:rFonts w:cs="Arial"/>
@@ -520,7 +478,7 @@
 </file>
 
 <file path=word/numbering.xml><?xml version="1.0" encoding="utf-8"?>
-<w:numbering xmlns:wpc="http://schemas.microsoft.com/office/word/2010/wordprocessingCanvas" xmlns:cx="http://schemas.microsoft.com/office/drawing/2014/chartex" xmlns:cx1="http://schemas.microsoft.com/office/drawing/2015/9/8/chartex" xmlns:cx2="http://schemas.microsoft.com/office/drawing/2015/10/21/chartex" xmlns:cx3="http://schemas.microsoft.com/office/drawing/2016/5/9/chartex" xmlns:cx4="http://schemas.microsoft.com/office/drawing/2016/5/10/chartex" xmlns:cx5="http://schemas.microsoft.com/office/drawing/2016/5/11/chartex" xmlns:cx6="http://schemas.microsoft.com/office/drawing/2016/5/12/chartex" xmlns:cx7="http://schemas.microsoft.com/office/drawing/2016/5/13/chartex" xmlns:cx8="http://schemas.microsoft.com/office/drawing/2016/5/14/chartex" xmlns:mc="http://schemas.openxmlformats.org/markup-compatibility/2006" xmlns:aink="http://schemas.microsoft.com/office/drawing/2016/ink" xmlns:am3d="http://schemas.microsoft.com/office/drawing/2017/model3d" xmlns:o="urn:schemas-microsoft-com:office:office" xmlns:r="http://schemas.openxmlformats.org/officeDocument/2006/relationships" xmlns:m="http://schemas.openxmlformats.org/officeDocument/2006/math" xmlns:v="urn:schemas-microsoft-com:vml" xmlns:wp14="http://schemas.microsoft.com/office/word/2010/wordprocessingDrawing" xmlns:wp="http://schemas.openxmlformats.org/drawingml/2006/wordprocessingDrawing" xmlns:w10="urn:schemas-microsoft-com:office:word" xmlns:w="http://schemas.openxmlformats.org/wordprocessingml/2006/main" xmlns:w14="http://schemas.microsoft.com/office/word/2010/wordml" xmlns:w15="http://schemas.microsoft.com/office/word/2012/wordml" xmlns:w16cid="http://schemas.microsoft.com/office/word/2016/wordml/cid" xmlns:w16se="http://schemas.microsoft.com/office/word/2015/wordml/symex" xmlns:wpg="http://schemas.microsoft.com/office/word/2010/wordprocessingGroup" xmlns:wpi="http://schemas.microsoft.com/office/word/2010/wordprocessingInk" xmlns:wne="http://schemas.microsoft.com/office/word/2006/wordml" xmlns:wps="http://schemas.microsoft.com/office/word/2010/wordprocessingShape" mc:Ignorable="w14 w15 w16se w16cid wp14">
+<w:numbering xmlns:wpc="http://schemas.microsoft.com/office/word/2010/wordprocessingCanvas" xmlns:cx="http://schemas.microsoft.com/office/drawing/2014/chartex" xmlns:cx1="http://schemas.microsoft.com/office/drawing/2015/9/8/chartex" xmlns:cx2="http://schemas.microsoft.com/office/drawing/2015/10/21/chartex" xmlns:cx3="http://schemas.microsoft.com/office/drawing/2016/5/9/chartex" xmlns:cx4="http://schemas.microsoft.com/office/drawing/2016/5/10/chartex" xmlns:cx5="http://schemas.microsoft.com/office/drawing/2016/5/11/chartex" xmlns:cx6="http://schemas.microsoft.com/office/drawing/2016/5/12/chartex" xmlns:cx7="http://schemas.microsoft.com/office/drawing/2016/5/13/chartex" xmlns:cx8="http://schemas.microsoft.com/office/drawing/2016/5/14/chartex" xmlns:mc="http://schemas.openxmlformats.org/markup-compatibility/2006" xmlns:aink="http://schemas.microsoft.com/office/drawing/2016/ink" xmlns:am3d="http://schemas.microsoft.com/office/drawing/2017/model3d" xmlns:o="urn:schemas-microsoft-com:office:office" xmlns:oel="http://schemas.microsoft.com/office/2019/extlst" xmlns:r="http://schemas.openxmlformats.org/officeDocument/2006/relationships" xmlns:m="http://schemas.openxmlformats.org/officeDocument/2006/math" xmlns:v="urn:schemas-microsoft-com:vml" xmlns:wp14="http://schemas.microsoft.com/office/word/2010/wordprocessingDrawing" xmlns:wp="http://schemas.openxmlformats.org/drawingml/2006/wordprocessingDrawing" xmlns:w10="urn:schemas-microsoft-com:office:word" xmlns:w="http://schemas.openxmlformats.org/wordprocessingml/2006/main" xmlns:w14="http://schemas.microsoft.com/office/word/2010/wordml" xmlns:w15="http://schemas.microsoft.com/office/word/2012/wordml" xmlns:w16cex="http://schemas.microsoft.com/office/word/2018/wordml/cex" xmlns:w16cid="http://schemas.microsoft.com/office/word/2016/wordml/cid" xmlns:w16="http://schemas.microsoft.com/office/word/2018/wordml" xmlns:w16sdtdh="http://schemas.microsoft.com/office/word/2020/wordml/sdtdatahash" xmlns:w16se="http://schemas.microsoft.com/office/word/2015/wordml/symex" xmlns:wpg="http://schemas.microsoft.com/office/word/2010/wordprocessingGroup" xmlns:wpi="http://schemas.microsoft.com/office/word/2010/wordprocessingInk" xmlns:wne="http://schemas.microsoft.com/office/word/2006/wordml" xmlns:wps="http://schemas.microsoft.com/office/word/2010/wordprocessingShape" mc:Ignorable="w14 w15 w16se w16cid w16 w16cex w16sdtdh wp14">
   <w:abstractNum w:abstractNumId="0" w15:restartNumberingAfterBreak="0">
     <w:nsid w:val="12C006F8"/>
     <w:multiLevelType w:val="hybridMultilevel"/>
@@ -847,7 +805,7 @@
     <w:lvl w:ilvl="0">
       <w:start w:val="1"/>
       <w:numFmt w:val="decimal"/>
-      <w:pStyle w:val="Ttulo1"/>
+      <w:pStyle w:val="Heading1"/>
       <w:lvlText w:val="%1"/>
       <w:lvlJc w:val="left"/>
       <w:pPr>
@@ -860,7 +818,7 @@
     <w:lvl w:ilvl="1">
       <w:start w:val="1"/>
       <w:numFmt w:val="decimal"/>
-      <w:pStyle w:val="Ttulo2"/>
+      <w:pStyle w:val="Heading2"/>
       <w:lvlText w:val="%1.%2"/>
       <w:lvlJc w:val="left"/>
       <w:pPr>
@@ -873,7 +831,7 @@
     <w:lvl w:ilvl="2">
       <w:start w:val="1"/>
       <w:numFmt w:val="lowerLetter"/>
-      <w:pStyle w:val="Ttulo3"/>
+      <w:pStyle w:val="Heading3"/>
       <w:suff w:val="space"/>
       <w:lvlText w:val="%3)"/>
       <w:lvlJc w:val="left"/>
@@ -887,7 +845,7 @@
     <w:lvl w:ilvl="3">
       <w:start w:val="1"/>
       <w:numFmt w:val="decimal"/>
-      <w:pStyle w:val="Ttulo4"/>
+      <w:pStyle w:val="Heading4"/>
       <w:lvlText w:val="%1.%2.%3.%4"/>
       <w:lvlJc w:val="left"/>
       <w:pPr>
@@ -900,7 +858,7 @@
     <w:lvl w:ilvl="4">
       <w:start w:val="1"/>
       <w:numFmt w:val="decimal"/>
-      <w:pStyle w:val="Ttulo5"/>
+      <w:pStyle w:val="Heading5"/>
       <w:lvlText w:val="%1.%2.%3.%4.%5"/>
       <w:lvlJc w:val="left"/>
       <w:pPr>
@@ -913,7 +871,7 @@
     <w:lvl w:ilvl="5">
       <w:start w:val="1"/>
       <w:numFmt w:val="decimal"/>
-      <w:pStyle w:val="Ttulo6"/>
+      <w:pStyle w:val="Heading6"/>
       <w:lvlText w:val="%1.%2.%3.%4.%5.%6"/>
       <w:lvlJc w:val="left"/>
       <w:pPr>
@@ -926,7 +884,7 @@
     <w:lvl w:ilvl="6">
       <w:start w:val="1"/>
       <w:numFmt w:val="decimal"/>
-      <w:pStyle w:val="Ttulo7"/>
+      <w:pStyle w:val="Heading7"/>
       <w:lvlText w:val="%1.%2.%3.%4.%5.%6.%7"/>
       <w:lvlJc w:val="left"/>
       <w:pPr>
@@ -939,7 +897,7 @@
     <w:lvl w:ilvl="7">
       <w:start w:val="1"/>
       <w:numFmt w:val="decimal"/>
-      <w:pStyle w:val="Ttulo8"/>
+      <w:pStyle w:val="Heading8"/>
       <w:lvlText w:val="%1.%2.%3.%4.%5.%6.%7.%8"/>
       <w:lvlJc w:val="left"/>
       <w:pPr>
@@ -952,7 +910,7 @@
     <w:lvl w:ilvl="8">
       <w:start w:val="1"/>
       <w:numFmt w:val="decimal"/>
-      <w:pStyle w:val="Ttulo9"/>
+      <w:pStyle w:val="Heading9"/>
       <w:lvlText w:val="%1.%2.%3.%4.%5.%6.%7.%8.%9"/>
       <w:lvlJc w:val="left"/>
       <w:pPr>
@@ -963,23 +921,23 @@
       </w:rPr>
     </w:lvl>
   </w:abstractNum>
-  <w:num w:numId="1">
+  <w:num w:numId="1" w16cid:durableId="1996101381">
     <w:abstractNumId w:val="3"/>
   </w:num>
-  <w:num w:numId="2">
+  <w:num w:numId="2" w16cid:durableId="1866165549">
     <w:abstractNumId w:val="2"/>
   </w:num>
-  <w:num w:numId="3">
+  <w:num w:numId="3" w16cid:durableId="261689650">
     <w:abstractNumId w:val="1"/>
   </w:num>
-  <w:num w:numId="4">
+  <w:num w:numId="4" w16cid:durableId="1703944712">
     <w:abstractNumId w:val="0"/>
   </w:num>
 </w:numbering>
 </file>
 
 <file path=word/styles.xml><?xml version="1.0" encoding="utf-8"?>
-<w:styles xmlns:mc="http://schemas.openxmlformats.org/markup-compatibility/2006" xmlns:r="http://schemas.openxmlformats.org/officeDocument/2006/relationships" xmlns:w="http://schemas.openxmlformats.org/wordprocessingml/2006/main" xmlns:w14="http://schemas.microsoft.com/office/word/2010/wordml" xmlns:w15="http://schemas.microsoft.com/office/word/2012/wordml" xmlns:w16cid="http://schemas.microsoft.com/office/word/2016/wordml/cid" xmlns:w16se="http://schemas.microsoft.com/office/word/2015/wordml/symex" mc:Ignorable="w14 w15 w16se w16cid">
+<w:styles xmlns:mc="http://schemas.openxmlformats.org/markup-compatibility/2006" xmlns:r="http://schemas.openxmlformats.org/officeDocument/2006/relationships" xmlns:w="http://schemas.openxmlformats.org/wordprocessingml/2006/main" xmlns:w14="http://schemas.microsoft.com/office/word/2010/wordml" xmlns:w15="http://schemas.microsoft.com/office/word/2012/wordml" xmlns:w16cex="http://schemas.microsoft.com/office/word/2018/wordml/cex" xmlns:w16cid="http://schemas.microsoft.com/office/word/2016/wordml/cid" xmlns:w16="http://schemas.microsoft.com/office/word/2018/wordml" xmlns:w16sdtdh="http://schemas.microsoft.com/office/word/2020/wordml/sdtdatahash" xmlns:w16se="http://schemas.microsoft.com/office/word/2015/wordml/symex" mc:Ignorable="w14 w15 w16se w16cid w16 w16cex w16sdtdh">
   <w:docDefaults>
     <w:rPrDefault>
       <w:rPr>
@@ -1386,11 +1344,11 @@
       <w:szCs w:val="24"/>
     </w:rPr>
   </w:style>
-  <w:style w:type="paragraph" w:styleId="Ttulo1">
+  <w:style w:type="paragraph" w:styleId="Heading1">
     <w:name w:val="heading 1"/>
     <w:basedOn w:val="Normal"/>
     <w:next w:val="Normal"/>
-    <w:link w:val="Ttulo1Char"/>
+    <w:link w:val="Heading1Char1"/>
     <w:qFormat/>
     <w:pPr>
       <w:keepNext/>
@@ -1407,11 +1365,11 @@
       <w:szCs w:val="32"/>
     </w:rPr>
   </w:style>
-  <w:style w:type="paragraph" w:styleId="Ttulo2">
+  <w:style w:type="paragraph" w:styleId="Heading2">
     <w:name w:val="heading 2"/>
     <w:basedOn w:val="Normal"/>
     <w:next w:val="Normal"/>
-    <w:link w:val="Ttulo2Char"/>
+    <w:link w:val="Heading2Char1"/>
     <w:unhideWhenUsed/>
     <w:qFormat/>
     <w:pPr>
@@ -1431,11 +1389,11 @@
       <w:szCs w:val="28"/>
     </w:rPr>
   </w:style>
-  <w:style w:type="paragraph" w:styleId="Ttulo3">
+  <w:style w:type="paragraph" w:styleId="Heading3">
     <w:name w:val="heading 3"/>
     <w:basedOn w:val="Normal"/>
     <w:next w:val="Normal"/>
-    <w:link w:val="Ttulo3Char"/>
+    <w:link w:val="Heading3Char1"/>
     <w:qFormat/>
     <w:pPr>
       <w:keepNext/>
@@ -1452,11 +1410,11 @@
       <w:szCs w:val="20"/>
     </w:rPr>
   </w:style>
-  <w:style w:type="paragraph" w:styleId="Ttulo4">
+  <w:style w:type="paragraph" w:styleId="Heading4">
     <w:name w:val="heading 4"/>
     <w:basedOn w:val="Normal"/>
     <w:next w:val="Normal"/>
-    <w:link w:val="Ttulo4Char"/>
+    <w:link w:val="Heading4Char1"/>
     <w:semiHidden/>
     <w:unhideWhenUsed/>
     <w:qFormat/>
@@ -1477,11 +1435,11 @@
       <w:szCs w:val="28"/>
     </w:rPr>
   </w:style>
-  <w:style w:type="paragraph" w:styleId="Ttulo5">
+  <w:style w:type="paragraph" w:styleId="Heading5">
     <w:name w:val="heading 5"/>
-    <w:basedOn w:val="Ttulo3"/>
+    <w:basedOn w:val="Heading3"/>
     <w:next w:val="Normal"/>
-    <w:link w:val="Ttulo5Char"/>
+    <w:link w:val="Heading5Char1"/>
     <w:pPr>
       <w:numPr>
         <w:ilvl w:val="4"/>
@@ -1493,11 +1451,11 @@
       <w:iCs/>
     </w:rPr>
   </w:style>
-  <w:style w:type="paragraph" w:styleId="Ttulo6">
+  <w:style w:type="paragraph" w:styleId="Heading6">
     <w:name w:val="heading 6"/>
     <w:basedOn w:val="Normal"/>
     <w:next w:val="Normal"/>
-    <w:link w:val="Ttulo6Char"/>
+    <w:link w:val="Heading6Char1"/>
     <w:unhideWhenUsed/>
     <w:qFormat/>
     <w:pPr>
@@ -1516,11 +1474,11 @@
       <w:szCs w:val="22"/>
     </w:rPr>
   </w:style>
-  <w:style w:type="paragraph" w:styleId="Ttulo7">
+  <w:style w:type="paragraph" w:styleId="Heading7">
     <w:name w:val="heading 7"/>
     <w:basedOn w:val="Normal"/>
     <w:next w:val="Normal"/>
-    <w:link w:val="Ttulo7Char"/>
+    <w:link w:val="Heading7Char1"/>
     <w:semiHidden/>
     <w:unhideWhenUsed/>
     <w:qFormat/>
@@ -1536,11 +1494,11 @@
       <w:rFonts w:ascii="Calibri" w:eastAsia="Times New Roman" w:hAnsi="Calibri"/>
     </w:rPr>
   </w:style>
-  <w:style w:type="paragraph" w:styleId="Ttulo8">
+  <w:style w:type="paragraph" w:styleId="Heading8">
     <w:name w:val="heading 8"/>
     <w:basedOn w:val="Normal"/>
     <w:next w:val="Normal"/>
-    <w:link w:val="Ttulo8Char"/>
+    <w:link w:val="Heading8Char1"/>
     <w:semiHidden/>
     <w:unhideWhenUsed/>
     <w:qFormat/>
@@ -1558,11 +1516,11 @@
       <w:iCs/>
     </w:rPr>
   </w:style>
-  <w:style w:type="paragraph" w:styleId="Ttulo9">
+  <w:style w:type="paragraph" w:styleId="Heading9">
     <w:name w:val="heading 9"/>
     <w:basedOn w:val="Normal"/>
     <w:next w:val="Normal"/>
-    <w:link w:val="Ttulo9Char"/>
+    <w:link w:val="Heading9Char1"/>
     <w:semiHidden/>
     <w:unhideWhenUsed/>
     <w:qFormat/>
@@ -1580,13 +1538,13 @@
       <w:szCs w:val="22"/>
     </w:rPr>
   </w:style>
-  <w:style w:type="character" w:default="1" w:styleId="Fontepargpadro">
+  <w:style w:type="character" w:default="1" w:styleId="DefaultParagraphFont">
     <w:name w:val="Default Paragraph Font"/>
     <w:uiPriority w:val="1"/>
     <w:semiHidden/>
     <w:unhideWhenUsed/>
   </w:style>
-  <w:style w:type="table" w:default="1" w:styleId="Tabelanormal">
+  <w:style w:type="table" w:default="1" w:styleId="TableNormal">
     <w:name w:val="Normal Table"/>
     <w:uiPriority w:val="99"/>
     <w:semiHidden/>
@@ -1601,7 +1559,7 @@
       </w:tblCellMar>
     </w:tblPr>
   </w:style>
-  <w:style w:type="numbering" w:default="1" w:styleId="Semlista">
+  <w:style w:type="numbering" w:default="1" w:styleId="NoList">
     <w:name w:val="No List"/>
     <w:uiPriority w:val="99"/>
     <w:semiHidden/>
@@ -1609,7 +1567,7 @@
   </w:style>
   <w:style w:type="character" w:customStyle="1" w:styleId="Heading1Char">
     <w:name w:val="Heading 1 Char"/>
-    <w:basedOn w:val="Fontepargpadro"/>
+    <w:basedOn w:val="DefaultParagraphFont"/>
     <w:uiPriority w:val="9"/>
     <w:rPr>
       <w:rFonts w:ascii="Arial" w:eastAsia="Arial" w:hAnsi="Arial" w:cs="Arial"/>
@@ -1619,7 +1577,7 @@
   </w:style>
   <w:style w:type="character" w:customStyle="1" w:styleId="Heading2Char">
     <w:name w:val="Heading 2 Char"/>
-    <w:basedOn w:val="Fontepargpadro"/>
+    <w:basedOn w:val="DefaultParagraphFont"/>
     <w:uiPriority w:val="9"/>
     <w:rPr>
       <w:rFonts w:ascii="Arial" w:eastAsia="Arial" w:hAnsi="Arial" w:cs="Arial"/>
@@ -1628,7 +1586,7 @@
   </w:style>
   <w:style w:type="character" w:customStyle="1" w:styleId="Heading3Char">
     <w:name w:val="Heading 3 Char"/>
-    <w:basedOn w:val="Fontepargpadro"/>
+    <w:basedOn w:val="DefaultParagraphFont"/>
     <w:uiPriority w:val="9"/>
     <w:rPr>
       <w:rFonts w:ascii="Arial" w:eastAsia="Arial" w:hAnsi="Arial" w:cs="Arial"/>
@@ -1638,7 +1596,7 @@
   </w:style>
   <w:style w:type="character" w:customStyle="1" w:styleId="Heading4Char">
     <w:name w:val="Heading 4 Char"/>
-    <w:basedOn w:val="Fontepargpadro"/>
+    <w:basedOn w:val="DefaultParagraphFont"/>
     <w:uiPriority w:val="9"/>
     <w:rPr>
       <w:rFonts w:ascii="Arial" w:eastAsia="Arial" w:hAnsi="Arial" w:cs="Arial"/>
@@ -1650,7 +1608,7 @@
   </w:style>
   <w:style w:type="character" w:customStyle="1" w:styleId="Heading5Char">
     <w:name w:val="Heading 5 Char"/>
-    <w:basedOn w:val="Fontepargpadro"/>
+    <w:basedOn w:val="DefaultParagraphFont"/>
     <w:uiPriority w:val="9"/>
     <w:rPr>
       <w:rFonts w:ascii="Arial" w:eastAsia="Arial" w:hAnsi="Arial" w:cs="Arial"/>
@@ -1662,7 +1620,7 @@
   </w:style>
   <w:style w:type="character" w:customStyle="1" w:styleId="Heading6Char">
     <w:name w:val="Heading 6 Char"/>
-    <w:basedOn w:val="Fontepargpadro"/>
+    <w:basedOn w:val="DefaultParagraphFont"/>
     <w:uiPriority w:val="9"/>
     <w:rPr>
       <w:rFonts w:ascii="Arial" w:eastAsia="Arial" w:hAnsi="Arial" w:cs="Arial"/>
@@ -1674,7 +1632,7 @@
   </w:style>
   <w:style w:type="character" w:customStyle="1" w:styleId="Heading7Char">
     <w:name w:val="Heading 7 Char"/>
-    <w:basedOn w:val="Fontepargpadro"/>
+    <w:basedOn w:val="DefaultParagraphFont"/>
     <w:uiPriority w:val="9"/>
     <w:rPr>
       <w:rFonts w:ascii="Arial" w:eastAsia="Arial" w:hAnsi="Arial" w:cs="Arial"/>
@@ -1688,7 +1646,7 @@
   </w:style>
   <w:style w:type="character" w:customStyle="1" w:styleId="Heading8Char">
     <w:name w:val="Heading 8 Char"/>
-    <w:basedOn w:val="Fontepargpadro"/>
+    <w:basedOn w:val="DefaultParagraphFont"/>
     <w:uiPriority w:val="9"/>
     <w:rPr>
       <w:rFonts w:ascii="Arial" w:eastAsia="Arial" w:hAnsi="Arial" w:cs="Arial"/>
@@ -1700,7 +1658,7 @@
   </w:style>
   <w:style w:type="character" w:customStyle="1" w:styleId="Heading9Char">
     <w:name w:val="Heading 9 Char"/>
-    <w:basedOn w:val="Fontepargpadro"/>
+    <w:basedOn w:val="DefaultParagraphFont"/>
     <w:uiPriority w:val="9"/>
     <w:rPr>
       <w:rFonts w:ascii="Arial" w:eastAsia="Arial" w:hAnsi="Arial" w:cs="Arial"/>
@@ -1710,7 +1668,7 @@
       <w:szCs w:val="21"/>
     </w:rPr>
   </w:style>
-  <w:style w:type="paragraph" w:styleId="SemEspaamento">
+  <w:style w:type="paragraph" w:styleId="NoSpacing">
     <w:name w:val="No Spacing"/>
     <w:uiPriority w:val="1"/>
     <w:qFormat/>
@@ -1718,11 +1676,11 @@
       <w:spacing w:after="0" w:line="240" w:lineRule="auto"/>
     </w:pPr>
   </w:style>
-  <w:style w:type="paragraph" w:styleId="Ttulo">
+  <w:style w:type="paragraph" w:styleId="Title">
     <w:name w:val="Title"/>
     <w:basedOn w:val="Normal"/>
     <w:next w:val="Normal"/>
-    <w:link w:val="TtuloChar"/>
+    <w:link w:val="TitleChar"/>
     <w:uiPriority w:val="10"/>
     <w:qFormat/>
     <w:pPr>
@@ -1734,42 +1692,42 @@
       <w:szCs w:val="48"/>
     </w:rPr>
   </w:style>
-  <w:style w:type="character" w:customStyle="1" w:styleId="TtuloChar">
-    <w:name w:val="Título Char"/>
-    <w:basedOn w:val="Fontepargpadro"/>
-    <w:link w:val="Ttulo"/>
+  <w:style w:type="character" w:customStyle="1" w:styleId="TitleChar">
+    <w:name w:val="Title Char"/>
+    <w:basedOn w:val="DefaultParagraphFont"/>
+    <w:link w:val="Title"/>
     <w:uiPriority w:val="10"/>
     <w:rPr>
       <w:sz w:val="48"/>
       <w:szCs w:val="48"/>
     </w:rPr>
   </w:style>
-  <w:style w:type="paragraph" w:styleId="Subttulo">
+  <w:style w:type="paragraph" w:styleId="Subtitle">
     <w:name w:val="Subtitle"/>
     <w:basedOn w:val="Normal"/>
     <w:next w:val="Normal"/>
-    <w:link w:val="SubttuloChar"/>
+    <w:link w:val="SubtitleChar"/>
     <w:uiPriority w:val="11"/>
     <w:qFormat/>
     <w:pPr>
       <w:spacing w:before="200" w:after="200"/>
     </w:pPr>
   </w:style>
-  <w:style w:type="character" w:customStyle="1" w:styleId="SubttuloChar">
-    <w:name w:val="Subtítulo Char"/>
-    <w:basedOn w:val="Fontepargpadro"/>
-    <w:link w:val="Subttulo"/>
+  <w:style w:type="character" w:customStyle="1" w:styleId="SubtitleChar">
+    <w:name w:val="Subtitle Char"/>
+    <w:basedOn w:val="DefaultParagraphFont"/>
+    <w:link w:val="Subtitle"/>
     <w:uiPriority w:val="11"/>
     <w:rPr>
       <w:sz w:val="24"/>
       <w:szCs w:val="24"/>
     </w:rPr>
   </w:style>
-  <w:style w:type="paragraph" w:styleId="Citao">
+  <w:style w:type="paragraph" w:styleId="Quote">
     <w:name w:val="Quote"/>
     <w:basedOn w:val="Normal"/>
     <w:next w:val="Normal"/>
-    <w:link w:val="CitaoChar"/>
+    <w:link w:val="QuoteChar"/>
     <w:uiPriority w:val="29"/>
     <w:qFormat/>
     <w:pPr>
@@ -1779,19 +1737,19 @@
       <w:i/>
     </w:rPr>
   </w:style>
-  <w:style w:type="character" w:customStyle="1" w:styleId="CitaoChar">
-    <w:name w:val="Citação Char"/>
-    <w:link w:val="Citao"/>
+  <w:style w:type="character" w:customStyle="1" w:styleId="QuoteChar">
+    <w:name w:val="Quote Char"/>
+    <w:link w:val="Quote"/>
     <w:uiPriority w:val="29"/>
     <w:rPr>
       <w:i/>
     </w:rPr>
   </w:style>
-  <w:style w:type="paragraph" w:styleId="CitaoIntensa">
+  <w:style w:type="paragraph" w:styleId="IntenseQuote">
     <w:name w:val="Intense Quote"/>
     <w:basedOn w:val="Normal"/>
     <w:next w:val="Normal"/>
-    <w:link w:val="CitaoIntensaChar"/>
+    <w:link w:val="IntenseQuoteChar"/>
     <w:uiPriority w:val="30"/>
     <w:qFormat/>
     <w:pPr>
@@ -1808,9 +1766,9 @@
       <w:i/>
     </w:rPr>
   </w:style>
-  <w:style w:type="character" w:customStyle="1" w:styleId="CitaoIntensaChar">
-    <w:name w:val="Citação Intensa Char"/>
-    <w:link w:val="CitaoIntensa"/>
+  <w:style w:type="character" w:customStyle="1" w:styleId="IntenseQuoteChar">
+    <w:name w:val="Intense Quote Char"/>
+    <w:link w:val="IntenseQuote"/>
     <w:uiPriority w:val="30"/>
     <w:rPr>
       <w:i/>
@@ -1818,21 +1776,21 @@
   </w:style>
   <w:style w:type="character" w:customStyle="1" w:styleId="HeaderChar">
     <w:name w:val="Header Char"/>
-    <w:basedOn w:val="Fontepargpadro"/>
+    <w:basedOn w:val="DefaultParagraphFont"/>
     <w:uiPriority w:val="99"/>
   </w:style>
   <w:style w:type="character" w:customStyle="1" w:styleId="FooterChar">
     <w:name w:val="Footer Char"/>
-    <w:basedOn w:val="Fontepargpadro"/>
+    <w:basedOn w:val="DefaultParagraphFont"/>
     <w:uiPriority w:val="99"/>
   </w:style>
   <w:style w:type="character" w:customStyle="1" w:styleId="CaptionChar">
     <w:name w:val="Caption Char"/>
     <w:uiPriority w:val="99"/>
   </w:style>
-  <w:style w:type="table" w:customStyle="1" w:styleId="TableGridLight">
-    <w:name w:val="Table Grid Light"/>
-    <w:basedOn w:val="Tabelanormal"/>
+  <w:style w:type="table" w:customStyle="1" w:styleId="TableGridLight1">
+    <w:name w:val="Table Grid Light1"/>
+    <w:basedOn w:val="TableNormal"/>
     <w:uiPriority w:val="59"/>
     <w:pPr>
       <w:spacing w:after="0" w:line="240" w:lineRule="auto"/>
@@ -1848,9 +1806,9 @@
       </w:tblBorders>
     </w:tblPr>
   </w:style>
-  <w:style w:type="table" w:styleId="TabelaSimples1">
+  <w:style w:type="table" w:styleId="PlainTable1">
     <w:name w:val="Plain Table 1"/>
-    <w:basedOn w:val="Tabelanormal"/>
+    <w:basedOn w:val="TableNormal"/>
     <w:uiPriority w:val="59"/>
     <w:pPr>
       <w:spacing w:after="0" w:line="240" w:lineRule="auto"/>
@@ -1910,9 +1868,9 @@
       </w:tcPr>
     </w:tblStylePr>
   </w:style>
-  <w:style w:type="table" w:styleId="TabelaSimples2">
+  <w:style w:type="table" w:styleId="PlainTable2">
     <w:name w:val="Plain Table 2"/>
-    <w:basedOn w:val="Tabelanormal"/>
+    <w:basedOn w:val="TableNormal"/>
     <w:uiPriority w:val="59"/>
     <w:pPr>
       <w:spacing w:after="0" w:line="240" w:lineRule="auto"/>
@@ -1992,9 +1950,9 @@
       </w:tcPr>
     </w:tblStylePr>
   </w:style>
-  <w:style w:type="table" w:styleId="TabelaSimples3">
+  <w:style w:type="table" w:styleId="PlainTable3">
     <w:name w:val="Plain Table 3"/>
-    <w:basedOn w:val="Tabelanormal"/>
+    <w:basedOn w:val="TableNormal"/>
     <w:uiPriority w:val="99"/>
     <w:pPr>
       <w:spacing w:after="0" w:line="240" w:lineRule="auto"/>
@@ -2072,9 +2030,9 @@
       </w:tcPr>
     </w:tblStylePr>
   </w:style>
-  <w:style w:type="table" w:styleId="TabelaSimples4">
+  <w:style w:type="table" w:styleId="PlainTable4">
     <w:name w:val="Plain Table 4"/>
-    <w:basedOn w:val="Tabelanormal"/>
+    <w:basedOn w:val="TableNormal"/>
     <w:uiPriority w:val="99"/>
     <w:pPr>
       <w:spacing w:after="0" w:line="240" w:lineRule="auto"/>
@@ -2130,9 +2088,9 @@
       </w:tcPr>
     </w:tblStylePr>
   </w:style>
-  <w:style w:type="table" w:styleId="TabelaSimples5">
+  <w:style w:type="table" w:styleId="PlainTable5">
     <w:name w:val="Plain Table 5"/>
-    <w:basedOn w:val="Tabelanormal"/>
+    <w:basedOn w:val="TableNormal"/>
     <w:uiPriority w:val="99"/>
     <w:pPr>
       <w:spacing w:after="0" w:line="240" w:lineRule="auto"/>
@@ -2223,9 +2181,9 @@
       </w:tcPr>
     </w:tblStylePr>
   </w:style>
-  <w:style w:type="table" w:styleId="TabeladeGrade1Clara">
+  <w:style w:type="table" w:styleId="GridTable1Light">
     <w:name w:val="Grid Table 1 Light"/>
-    <w:basedOn w:val="Tabelanormal"/>
+    <w:basedOn w:val="TableNormal"/>
     <w:uiPriority w:val="99"/>
     <w:pPr>
       <w:spacing w:after="0" w:line="240" w:lineRule="auto"/>
@@ -2289,9 +2247,9 @@
       </w:tcPr>
     </w:tblStylePr>
   </w:style>
-  <w:style w:type="table" w:customStyle="1" w:styleId="GridTable1Light-Accent1">
-    <w:name w:val="Grid Table 1 Light - Accent 1"/>
-    <w:basedOn w:val="Tabelanormal"/>
+  <w:style w:type="table" w:customStyle="1" w:styleId="GridTable1Light-Accent11">
+    <w:name w:val="Grid Table 1 Light - Accent 11"/>
+    <w:basedOn w:val="TableNormal"/>
     <w:uiPriority w:val="99"/>
     <w:pPr>
       <w:spacing w:after="0" w:line="240" w:lineRule="auto"/>
@@ -2355,9 +2313,9 @@
       </w:tcPr>
     </w:tblStylePr>
   </w:style>
-  <w:style w:type="table" w:customStyle="1" w:styleId="GridTable1Light-Accent2">
-    <w:name w:val="Grid Table 1 Light - Accent 2"/>
-    <w:basedOn w:val="Tabelanormal"/>
+  <w:style w:type="table" w:customStyle="1" w:styleId="GridTable1Light-Accent21">
+    <w:name w:val="Grid Table 1 Light - Accent 21"/>
+    <w:basedOn w:val="TableNormal"/>
     <w:uiPriority w:val="99"/>
     <w:pPr>
       <w:spacing w:after="0" w:line="240" w:lineRule="auto"/>
@@ -2421,9 +2379,9 @@
       </w:tcPr>
     </w:tblStylePr>
   </w:style>
-  <w:style w:type="table" w:customStyle="1" w:styleId="GridTable1Light-Accent3">
-    <w:name w:val="Grid Table 1 Light - Accent 3"/>
-    <w:basedOn w:val="Tabelanormal"/>
+  <w:style w:type="table" w:customStyle="1" w:styleId="GridTable1Light-Accent31">
+    <w:name w:val="Grid Table 1 Light - Accent 31"/>
+    <w:basedOn w:val="TableNormal"/>
     <w:uiPriority w:val="99"/>
     <w:pPr>
       <w:spacing w:after="0" w:line="240" w:lineRule="auto"/>
@@ -2487,9 +2445,9 @@
       </w:tcPr>
     </w:tblStylePr>
   </w:style>
-  <w:style w:type="table" w:customStyle="1" w:styleId="GridTable1Light-Accent4">
-    <w:name w:val="Grid Table 1 Light - Accent 4"/>
-    <w:basedOn w:val="Tabelanormal"/>
+  <w:style w:type="table" w:customStyle="1" w:styleId="GridTable1Light-Accent41">
+    <w:name w:val="Grid Table 1 Light - Accent 41"/>
+    <w:basedOn w:val="TableNormal"/>
     <w:uiPriority w:val="99"/>
     <w:pPr>
       <w:spacing w:after="0" w:line="240" w:lineRule="auto"/>
@@ -2553,9 +2511,9 @@
       </w:tcPr>
     </w:tblStylePr>
   </w:style>
-  <w:style w:type="table" w:customStyle="1" w:styleId="GridTable1Light-Accent5">
-    <w:name w:val="Grid Table 1 Light - Accent 5"/>
-    <w:basedOn w:val="Tabelanormal"/>
+  <w:style w:type="table" w:customStyle="1" w:styleId="GridTable1Light-Accent51">
+    <w:name w:val="Grid Table 1 Light - Accent 51"/>
+    <w:basedOn w:val="TableNormal"/>
     <w:uiPriority w:val="99"/>
     <w:pPr>
       <w:spacing w:after="0" w:line="240" w:lineRule="auto"/>
@@ -2619,9 +2577,9 @@
       </w:tcPr>
     </w:tblStylePr>
   </w:style>
-  <w:style w:type="table" w:customStyle="1" w:styleId="GridTable1Light-Accent6">
-    <w:name w:val="Grid Table 1 Light - Accent 6"/>
-    <w:basedOn w:val="Tabelanormal"/>
+  <w:style w:type="table" w:customStyle="1" w:styleId="GridTable1Light-Accent61">
+    <w:name w:val="Grid Table 1 Light - Accent 61"/>
+    <w:basedOn w:val="TableNormal"/>
     <w:uiPriority w:val="99"/>
     <w:pPr>
       <w:spacing w:after="0" w:line="240" w:lineRule="auto"/>
@@ -2685,9 +2643,9 @@
       </w:tcPr>
     </w:tblStylePr>
   </w:style>
-  <w:style w:type="table" w:styleId="TabeladeGrade2">
+  <w:style w:type="table" w:styleId="GridTable2">
     <w:name w:val="Grid Table 2"/>
-    <w:basedOn w:val="Tabelanormal"/>
+    <w:basedOn w:val="TableNormal"/>
     <w:uiPriority w:val="99"/>
     <w:pPr>
       <w:spacing w:after="0" w:line="240" w:lineRule="auto"/>
@@ -2768,9 +2726,9 @@
       </w:tcPr>
     </w:tblStylePr>
   </w:style>
-  <w:style w:type="table" w:customStyle="1" w:styleId="GridTable2-Accent1">
-    <w:name w:val="Grid Table 2 - Accent 1"/>
-    <w:basedOn w:val="Tabelanormal"/>
+  <w:style w:type="table" w:customStyle="1" w:styleId="GridTable2-Accent11">
+    <w:name w:val="Grid Table 2 - Accent 11"/>
+    <w:basedOn w:val="TableNormal"/>
     <w:uiPriority w:val="99"/>
     <w:pPr>
       <w:spacing w:after="0" w:line="240" w:lineRule="auto"/>
@@ -2851,9 +2809,9 @@
       </w:tcPr>
     </w:tblStylePr>
   </w:style>
-  <w:style w:type="table" w:customStyle="1" w:styleId="GridTable2-Accent2">
-    <w:name w:val="Grid Table 2 - Accent 2"/>
-    <w:basedOn w:val="Tabelanormal"/>
+  <w:style w:type="table" w:customStyle="1" w:styleId="GridTable2-Accent21">
+    <w:name w:val="Grid Table 2 - Accent 21"/>
+    <w:basedOn w:val="TableNormal"/>
     <w:uiPriority w:val="99"/>
     <w:pPr>
       <w:spacing w:after="0" w:line="240" w:lineRule="auto"/>
@@ -2934,9 +2892,9 @@
       </w:tcPr>
     </w:tblStylePr>
   </w:style>
-  <w:style w:type="table" w:customStyle="1" w:styleId="GridTable2-Accent3">
-    <w:name w:val="Grid Table 2 - Accent 3"/>
-    <w:basedOn w:val="Tabelanormal"/>
+  <w:style w:type="table" w:customStyle="1" w:styleId="GridTable2-Accent31">
+    <w:name w:val="Grid Table 2 - Accent 31"/>
+    <w:basedOn w:val="TableNormal"/>
     <w:uiPriority w:val="99"/>
     <w:pPr>
       <w:spacing w:after="0" w:line="240" w:lineRule="auto"/>
@@ -3017,9 +2975,9 @@
       </w:tcPr>
     </w:tblStylePr>
   </w:style>
-  <w:style w:type="table" w:customStyle="1" w:styleId="GridTable2-Accent4">
-    <w:name w:val="Grid Table 2 - Accent 4"/>
-    <w:basedOn w:val="Tabelanormal"/>
+  <w:style w:type="table" w:customStyle="1" w:styleId="GridTable2-Accent41">
+    <w:name w:val="Grid Table 2 - Accent 41"/>
+    <w:basedOn w:val="TableNormal"/>
     <w:uiPriority w:val="99"/>
     <w:pPr>
       <w:spacing w:after="0" w:line="240" w:lineRule="auto"/>
@@ -3100,9 +3058,9 @@
       </w:tcPr>
     </w:tblStylePr>
   </w:style>
-  <w:style w:type="table" w:customStyle="1" w:styleId="GridTable2-Accent5">
-    <w:name w:val="Grid Table 2 - Accent 5"/>
-    <w:basedOn w:val="Tabelanormal"/>
+  <w:style w:type="table" w:customStyle="1" w:styleId="GridTable2-Accent51">
+    <w:name w:val="Grid Table 2 - Accent 51"/>
+    <w:basedOn w:val="TableNormal"/>
     <w:uiPriority w:val="99"/>
     <w:pPr>
       <w:spacing w:after="0" w:line="240" w:lineRule="auto"/>
@@ -3183,9 +3141,9 @@
       </w:tcPr>
     </w:tblStylePr>
   </w:style>
-  <w:style w:type="table" w:customStyle="1" w:styleId="GridTable2-Accent6">
-    <w:name w:val="Grid Table 2 - Accent 6"/>
-    <w:basedOn w:val="Tabelanormal"/>
+  <w:style w:type="table" w:customStyle="1" w:styleId="GridTable2-Accent61">
+    <w:name w:val="Grid Table 2 - Accent 61"/>
+    <w:basedOn w:val="TableNormal"/>
     <w:uiPriority w:val="99"/>
     <w:pPr>
       <w:spacing w:after="0" w:line="240" w:lineRule="auto"/>
@@ -3266,9 +3224,9 @@
       </w:tcPr>
     </w:tblStylePr>
   </w:style>
-  <w:style w:type="table" w:styleId="TabeladeGrade3">
+  <w:style w:type="table" w:styleId="GridTable3">
     <w:name w:val="Grid Table 3"/>
-    <w:basedOn w:val="Tabelanormal"/>
+    <w:basedOn w:val="TableNormal"/>
     <w:uiPriority w:val="99"/>
     <w:pPr>
       <w:spacing w:after="0" w:line="240" w:lineRule="auto"/>
@@ -3372,9 +3330,9 @@
       </w:tcPr>
     </w:tblStylePr>
   </w:style>
-  <w:style w:type="table" w:customStyle="1" w:styleId="GridTable3-Accent1">
-    <w:name w:val="Grid Table 3 - Accent 1"/>
-    <w:basedOn w:val="Tabelanormal"/>
+  <w:style w:type="table" w:customStyle="1" w:styleId="GridTable3-Accent11">
+    <w:name w:val="Grid Table 3 - Accent 11"/>
+    <w:basedOn w:val="TableNormal"/>
     <w:uiPriority w:val="99"/>
     <w:pPr>
       <w:spacing w:after="0" w:line="240" w:lineRule="auto"/>
@@ -3478,9 +3436,9 @@
       </w:tcPr>
     </w:tblStylePr>
   </w:style>
-  <w:style w:type="table" w:customStyle="1" w:styleId="GridTable3-Accent2">
-    <w:name w:val="Grid Table 3 - Accent 2"/>
-    <w:basedOn w:val="Tabelanormal"/>
+  <w:style w:type="table" w:customStyle="1" w:styleId="GridTable3-Accent21">
+    <w:name w:val="Grid Table 3 - Accent 21"/>
+    <w:basedOn w:val="TableNormal"/>
     <w:uiPriority w:val="99"/>
     <w:pPr>
       <w:spacing w:after="0" w:line="240" w:lineRule="auto"/>
@@ -3584,9 +3542,9 @@
       </w:tcPr>
     </w:tblStylePr>
   </w:style>
-  <w:style w:type="table" w:customStyle="1" w:styleId="GridTable3-Accent3">
-    <w:name w:val="Grid Table 3 - Accent 3"/>
-    <w:basedOn w:val="Tabelanormal"/>
+  <w:style w:type="table" w:customStyle="1" w:styleId="GridTable3-Accent31">
+    <w:name w:val="Grid Table 3 - Accent 31"/>
+    <w:basedOn w:val="TableNormal"/>
     <w:uiPriority w:val="99"/>
     <w:pPr>
       <w:spacing w:after="0" w:line="240" w:lineRule="auto"/>
@@ -3690,9 +3648,9 @@
       </w:tcPr>
     </w:tblStylePr>
   </w:style>
-  <w:style w:type="table" w:customStyle="1" w:styleId="GridTable3-Accent4">
-    <w:name w:val="Grid Table 3 - Accent 4"/>
-    <w:basedOn w:val="Tabelanormal"/>
+  <w:style w:type="table" w:customStyle="1" w:styleId="GridTable3-Accent41">
+    <w:name w:val="Grid Table 3 - Accent 41"/>
+    <w:basedOn w:val="TableNormal"/>
     <w:uiPriority w:val="99"/>
     <w:pPr>
       <w:spacing w:after="0" w:line="240" w:lineRule="auto"/>
@@ -3796,9 +3754,9 @@
       </w:tcPr>
     </w:tblStylePr>
   </w:style>
-  <w:style w:type="table" w:customStyle="1" w:styleId="GridTable3-Accent5">
-    <w:name w:val="Grid Table 3 - Accent 5"/>
-    <w:basedOn w:val="Tabelanormal"/>
+  <w:style w:type="table" w:customStyle="1" w:styleId="GridTable3-Accent51">
+    <w:name w:val="Grid Table 3 - Accent 51"/>
+    <w:basedOn w:val="TableNormal"/>
     <w:uiPriority w:val="99"/>
     <w:pPr>
       <w:spacing w:after="0" w:line="240" w:lineRule="auto"/>
@@ -3902,9 +3860,9 @@
       </w:tcPr>
     </w:tblStylePr>
   </w:style>
-  <w:style w:type="table" w:customStyle="1" w:styleId="GridTable3-Accent6">
-    <w:name w:val="Grid Table 3 - Accent 6"/>
-    <w:basedOn w:val="Tabelanormal"/>
+  <w:style w:type="table" w:customStyle="1" w:styleId="GridTable3-Accent61">
+    <w:name w:val="Grid Table 3 - Accent 61"/>
+    <w:basedOn w:val="TableNormal"/>
     <w:uiPriority w:val="99"/>
     <w:pPr>
       <w:spacing w:after="0" w:line="240" w:lineRule="auto"/>
@@ -4008,9 +3966,9 @@
       </w:tcPr>
     </w:tblStylePr>
   </w:style>
-  <w:style w:type="table" w:styleId="TabeladeGrade4">
+  <w:style w:type="table" w:styleId="GridTable4">
     <w:name w:val="Grid Table 4"/>
-    <w:basedOn w:val="Tabelanormal"/>
+    <w:basedOn w:val="TableNormal"/>
     <w:uiPriority w:val="59"/>
     <w:pPr>
       <w:spacing w:after="0" w:line="240" w:lineRule="auto"/>
@@ -4092,9 +4050,9 @@
       </w:tcPr>
     </w:tblStylePr>
   </w:style>
-  <w:style w:type="table" w:customStyle="1" w:styleId="GridTable4-Accent1">
-    <w:name w:val="Grid Table 4 - Accent 1"/>
-    <w:basedOn w:val="Tabelanormal"/>
+  <w:style w:type="table" w:customStyle="1" w:styleId="GridTable4-Accent11">
+    <w:name w:val="Grid Table 4 - Accent 11"/>
+    <w:basedOn w:val="TableNormal"/>
     <w:uiPriority w:val="59"/>
     <w:pPr>
       <w:spacing w:after="0" w:line="240" w:lineRule="auto"/>
@@ -4176,9 +4134,9 @@
       </w:tcPr>
     </w:tblStylePr>
   </w:style>
-  <w:style w:type="table" w:customStyle="1" w:styleId="GridTable4-Accent2">
-    <w:name w:val="Grid Table 4 - Accent 2"/>
-    <w:basedOn w:val="Tabelanormal"/>
+  <w:style w:type="table" w:customStyle="1" w:styleId="GridTable4-Accent21">
+    <w:name w:val="Grid Table 4 - Accent 21"/>
+    <w:basedOn w:val="TableNormal"/>
     <w:uiPriority w:val="59"/>
     <w:pPr>
       <w:spacing w:after="0" w:line="240" w:lineRule="auto"/>
@@ -4260,9 +4218,9 @@
       </w:tcPr>
     </w:tblStylePr>
   </w:style>
-  <w:style w:type="table" w:customStyle="1" w:styleId="GridTable4-Accent3">
-    <w:name w:val="Grid Table 4 - Accent 3"/>
-    <w:basedOn w:val="Tabelanormal"/>
+  <w:style w:type="table" w:customStyle="1" w:styleId="GridTable4-Accent31">
+    <w:name w:val="Grid Table 4 - Accent 31"/>
+    <w:basedOn w:val="TableNormal"/>
     <w:uiPriority w:val="59"/>
     <w:pPr>
       <w:spacing w:after="0" w:line="240" w:lineRule="auto"/>
@@ -4344,9 +4302,9 @@
       </w:tcPr>
     </w:tblStylePr>
   </w:style>
-  <w:style w:type="table" w:customStyle="1" w:styleId="GridTable4-Accent4">
-    <w:name w:val="Grid Table 4 - Accent 4"/>
-    <w:basedOn w:val="Tabelanormal"/>
+  <w:style w:type="table" w:customStyle="1" w:styleId="GridTable4-Accent41">
+    <w:name w:val="Grid Table 4 - Accent 41"/>
+    <w:basedOn w:val="TableNormal"/>
     <w:uiPriority w:val="59"/>
     <w:pPr>
       <w:spacing w:after="0" w:line="240" w:lineRule="auto"/>
@@ -4428,9 +4386,9 @@
       </w:tcPr>
     </w:tblStylePr>
   </w:style>
-  <w:style w:type="table" w:customStyle="1" w:styleId="GridTable4-Accent5">
-    <w:name w:val="Grid Table 4 - Accent 5"/>
-    <w:basedOn w:val="Tabelanormal"/>
+  <w:style w:type="table" w:customStyle="1" w:styleId="GridTable4-Accent51">
+    <w:name w:val="Grid Table 4 - Accent 51"/>
+    <w:basedOn w:val="TableNormal"/>
     <w:uiPriority w:val="59"/>
     <w:pPr>
       <w:spacing w:after="0" w:line="240" w:lineRule="auto"/>
@@ -4512,9 +4470,9 @@
       </w:tcPr>
     </w:tblStylePr>
   </w:style>
-  <w:style w:type="table" w:customStyle="1" w:styleId="GridTable4-Accent6">
-    <w:name w:val="Grid Table 4 - Accent 6"/>
-    <w:basedOn w:val="Tabelanormal"/>
+  <w:style w:type="table" w:customStyle="1" w:styleId="GridTable4-Accent61">
+    <w:name w:val="Grid Table 4 - Accent 61"/>
+    <w:basedOn w:val="TableNormal"/>
     <w:uiPriority w:val="59"/>
     <w:pPr>
       <w:spacing w:after="0" w:line="240" w:lineRule="auto"/>
@@ -4596,9 +4554,9 @@
       </w:tcPr>
     </w:tblStylePr>
   </w:style>
-  <w:style w:type="table" w:styleId="TabeladeGrade5Escura">
+  <w:style w:type="table" w:styleId="GridTable5Dark">
     <w:name w:val="Grid Table 5 Dark"/>
-    <w:basedOn w:val="Tabelanormal"/>
+    <w:basedOn w:val="TableNormal"/>
     <w:uiPriority w:val="99"/>
     <w:pPr>
       <w:spacing w:after="0" w:line="240" w:lineRule="auto"/>
@@ -4682,7 +4640,7 @@
   </w:style>
   <w:style w:type="table" w:customStyle="1" w:styleId="GridTable5Dark-Accent1">
     <w:name w:val="Grid Table 5 Dark- Accent 1"/>
-    <w:basedOn w:val="Tabelanormal"/>
+    <w:basedOn w:val="TableNormal"/>
     <w:uiPriority w:val="99"/>
     <w:pPr>
       <w:spacing w:after="0" w:line="240" w:lineRule="auto"/>
@@ -4764,9 +4722,9 @@
       </w:tcPr>
     </w:tblStylePr>
   </w:style>
-  <w:style w:type="table" w:customStyle="1" w:styleId="GridTable5Dark-Accent2">
-    <w:name w:val="Grid Table 5 Dark - Accent 2"/>
-    <w:basedOn w:val="Tabelanormal"/>
+  <w:style w:type="table" w:customStyle="1" w:styleId="GridTable5Dark-Accent21">
+    <w:name w:val="Grid Table 5 Dark - Accent 21"/>
+    <w:basedOn w:val="TableNormal"/>
     <w:uiPriority w:val="99"/>
     <w:pPr>
       <w:spacing w:after="0" w:line="240" w:lineRule="auto"/>
@@ -4848,9 +4806,9 @@
       </w:tcPr>
     </w:tblStylePr>
   </w:style>
-  <w:style w:type="table" w:customStyle="1" w:styleId="GridTable5Dark-Accent3">
-    <w:name w:val="Grid Table 5 Dark - Accent 3"/>
-    <w:basedOn w:val="Tabelanormal"/>
+  <w:style w:type="table" w:customStyle="1" w:styleId="GridTable5Dark-Accent31">
+    <w:name w:val="Grid Table 5 Dark - Accent 31"/>
+    <w:basedOn w:val="TableNormal"/>
     <w:uiPriority w:val="99"/>
     <w:pPr>
       <w:spacing w:after="0" w:line="240" w:lineRule="auto"/>
@@ -4934,7 +4892,7 @@
   </w:style>
   <w:style w:type="table" w:customStyle="1" w:styleId="GridTable5Dark-Accent4">
     <w:name w:val="Grid Table 5 Dark- Accent 4"/>
-    <w:basedOn w:val="Tabelanormal"/>
+    <w:basedOn w:val="TableNormal"/>
     <w:uiPriority w:val="99"/>
     <w:pPr>
       <w:spacing w:after="0" w:line="240" w:lineRule="auto"/>
@@ -5016,9 +4974,9 @@
       </w:tcPr>
     </w:tblStylePr>
   </w:style>
-  <w:style w:type="table" w:customStyle="1" w:styleId="GridTable5Dark-Accent5">
-    <w:name w:val="Grid Table 5 Dark - Accent 5"/>
-    <w:basedOn w:val="Tabelanormal"/>
+  <w:style w:type="table" w:customStyle="1" w:styleId="GridTable5Dark-Accent51">
+    <w:name w:val="Grid Table 5 Dark - Accent 51"/>
+    <w:basedOn w:val="TableNormal"/>
     <w:uiPriority w:val="99"/>
     <w:pPr>
       <w:spacing w:after="0" w:line="240" w:lineRule="auto"/>
@@ -5100,9 +5058,9 @@
       </w:tcPr>
     </w:tblStylePr>
   </w:style>
-  <w:style w:type="table" w:customStyle="1" w:styleId="GridTable5Dark-Accent6">
-    <w:name w:val="Grid Table 5 Dark - Accent 6"/>
-    <w:basedOn w:val="Tabelanormal"/>
+  <w:style w:type="table" w:customStyle="1" w:styleId="GridTable5Dark-Accent61">
+    <w:name w:val="Grid Table 5 Dark - Accent 61"/>
+    <w:basedOn w:val="TableNormal"/>
     <w:uiPriority w:val="99"/>
     <w:pPr>
       <w:spacing w:after="0" w:line="240" w:lineRule="auto"/>
@@ -5184,9 +5142,9 @@
       </w:tcPr>
     </w:tblStylePr>
   </w:style>
-  <w:style w:type="table" w:styleId="TabeladeGrade6Colorida">
+  <w:style w:type="table" w:styleId="GridTable6Colorful">
     <w:name w:val="Grid Table 6 Colorful"/>
-    <w:basedOn w:val="Tabelanormal"/>
+    <w:basedOn w:val="TableNormal"/>
     <w:uiPriority w:val="99"/>
     <w:pPr>
       <w:spacing w:after="0" w:line="240" w:lineRule="auto"/>
@@ -5258,9 +5216,9 @@
       </w:rPr>
     </w:tblStylePr>
   </w:style>
-  <w:style w:type="table" w:customStyle="1" w:styleId="GridTable6Colorful-Accent1">
-    <w:name w:val="Grid Table 6 Colorful - Accent 1"/>
-    <w:basedOn w:val="Tabelanormal"/>
+  <w:style w:type="table" w:customStyle="1" w:styleId="GridTable6Colorful-Accent11">
+    <w:name w:val="Grid Table 6 Colorful - Accent 11"/>
+    <w:basedOn w:val="TableNormal"/>
     <w:uiPriority w:val="99"/>
     <w:pPr>
       <w:spacing w:after="0" w:line="240" w:lineRule="auto"/>
@@ -5332,9 +5290,9 @@
       </w:rPr>
     </w:tblStylePr>
   </w:style>
-  <w:style w:type="table" w:customStyle="1" w:styleId="GridTable6Colorful-Accent2">
-    <w:name w:val="Grid Table 6 Colorful - Accent 2"/>
-    <w:basedOn w:val="Tabelanormal"/>
+  <w:style w:type="table" w:customStyle="1" w:styleId="GridTable6Colorful-Accent21">
+    <w:name w:val="Grid Table 6 Colorful - Accent 21"/>
+    <w:basedOn w:val="TableNormal"/>
     <w:uiPriority w:val="99"/>
     <w:pPr>
       <w:spacing w:after="0" w:line="240" w:lineRule="auto"/>
@@ -5406,9 +5364,9 @@
       </w:rPr>
     </w:tblStylePr>
   </w:style>
-  <w:style w:type="table" w:customStyle="1" w:styleId="GridTable6Colorful-Accent3">
-    <w:name w:val="Grid Table 6 Colorful - Accent 3"/>
-    <w:basedOn w:val="Tabelanormal"/>
+  <w:style w:type="table" w:customStyle="1" w:styleId="GridTable6Colorful-Accent31">
+    <w:name w:val="Grid Table 6 Colorful - Accent 31"/>
+    <w:basedOn w:val="TableNormal"/>
     <w:uiPriority w:val="99"/>
     <w:pPr>
       <w:spacing w:after="0" w:line="240" w:lineRule="auto"/>
@@ -5480,9 +5438,9 @@
       </w:rPr>
     </w:tblStylePr>
   </w:style>
-  <w:style w:type="table" w:customStyle="1" w:styleId="GridTable6Colorful-Accent4">
-    <w:name w:val="Grid Table 6 Colorful - Accent 4"/>
-    <w:basedOn w:val="Tabelanormal"/>
+  <w:style w:type="table" w:customStyle="1" w:styleId="GridTable6Colorful-Accent41">
+    <w:name w:val="Grid Table 6 Colorful - Accent 41"/>
+    <w:basedOn w:val="TableNormal"/>
     <w:uiPriority w:val="99"/>
     <w:pPr>
       <w:spacing w:after="0" w:line="240" w:lineRule="auto"/>
@@ -5554,9 +5512,9 @@
       </w:rPr>
     </w:tblStylePr>
   </w:style>
-  <w:style w:type="table" w:customStyle="1" w:styleId="GridTable6Colorful-Accent5">
-    <w:name w:val="Grid Table 6 Colorful - Accent 5"/>
-    <w:basedOn w:val="Tabelanormal"/>
+  <w:style w:type="table" w:customStyle="1" w:styleId="GridTable6Colorful-Accent51">
+    <w:name w:val="Grid Table 6 Colorful - Accent 51"/>
+    <w:basedOn w:val="TableNormal"/>
     <w:uiPriority w:val="99"/>
     <w:pPr>
       <w:spacing w:after="0" w:line="240" w:lineRule="auto"/>
@@ -5628,9 +5586,9 @@
       </w:rPr>
     </w:tblStylePr>
   </w:style>
-  <w:style w:type="table" w:customStyle="1" w:styleId="GridTable6Colorful-Accent6">
-    <w:name w:val="Grid Table 6 Colorful - Accent 6"/>
-    <w:basedOn w:val="Tabelanormal"/>
+  <w:style w:type="table" w:customStyle="1" w:styleId="GridTable6Colorful-Accent61">
+    <w:name w:val="Grid Table 6 Colorful - Accent 61"/>
+    <w:basedOn w:val="TableNormal"/>
     <w:uiPriority w:val="99"/>
     <w:pPr>
       <w:spacing w:after="0" w:line="240" w:lineRule="auto"/>
@@ -5702,9 +5660,9 @@
       </w:rPr>
     </w:tblStylePr>
   </w:style>
-  <w:style w:type="table" w:styleId="TabeladeGrade7Colorida">
+  <w:style w:type="table" w:styleId="GridTable7Colorful">
     <w:name w:val="Grid Table 7 Colorful"/>
-    <w:basedOn w:val="Tabelanormal"/>
+    <w:basedOn w:val="TableNormal"/>
     <w:uiPriority w:val="99"/>
     <w:pPr>
       <w:spacing w:after="0" w:line="240" w:lineRule="auto"/>
@@ -5819,9 +5777,9 @@
       </w:rPr>
     </w:tblStylePr>
   </w:style>
-  <w:style w:type="table" w:customStyle="1" w:styleId="GridTable7Colorful-Accent1">
-    <w:name w:val="Grid Table 7 Colorful - Accent 1"/>
-    <w:basedOn w:val="Tabelanormal"/>
+  <w:style w:type="table" w:customStyle="1" w:styleId="GridTable7Colorful-Accent11">
+    <w:name w:val="Grid Table 7 Colorful - Accent 11"/>
+    <w:basedOn w:val="TableNormal"/>
     <w:uiPriority w:val="99"/>
     <w:pPr>
       <w:spacing w:after="0" w:line="240" w:lineRule="auto"/>
@@ -5936,9 +5894,9 @@
       </w:rPr>
     </w:tblStylePr>
   </w:style>
-  <w:style w:type="table" w:customStyle="1" w:styleId="GridTable7Colorful-Accent2">
-    <w:name w:val="Grid Table 7 Colorful - Accent 2"/>
-    <w:basedOn w:val="Tabelanormal"/>
+  <w:style w:type="table" w:customStyle="1" w:styleId="GridTable7Colorful-Accent21">
+    <w:name w:val="Grid Table 7 Colorful - Accent 21"/>
+    <w:basedOn w:val="TableNormal"/>
     <w:uiPriority w:val="99"/>
     <w:pPr>
       <w:spacing w:after="0" w:line="240" w:lineRule="auto"/>
@@ -6053,9 +6011,9 @@
       </w:rPr>
     </w:tblStylePr>
   </w:style>
-  <w:style w:type="table" w:customStyle="1" w:styleId="GridTable7Colorful-Accent3">
-    <w:name w:val="Grid Table 7 Colorful - Accent 3"/>
-    <w:basedOn w:val="Tabelanormal"/>
+  <w:style w:type="table" w:customStyle="1" w:styleId="GridTable7Colorful-Accent31">
+    <w:name w:val="Grid Table 7 Colorful - Accent 31"/>
+    <w:basedOn w:val="TableNormal"/>
     <w:uiPriority w:val="99"/>
     <w:pPr>
       <w:spacing w:after="0" w:line="240" w:lineRule="auto"/>
@@ -6170,9 +6128,9 @@
       </w:rPr>
     </w:tblStylePr>
   </w:style>
-  <w:style w:type="table" w:customStyle="1" w:styleId="GridTable7Colorful-Accent4">
-    <w:name w:val="Grid Table 7 Colorful - Accent 4"/>
-    <w:basedOn w:val="Tabelanormal"/>
+  <w:style w:type="table" w:customStyle="1" w:styleId="GridTable7Colorful-Accent41">
+    <w:name w:val="Grid Table 7 Colorful - Accent 41"/>
+    <w:basedOn w:val="TableNormal"/>
     <w:uiPriority w:val="99"/>
     <w:pPr>
       <w:spacing w:after="0" w:line="240" w:lineRule="auto"/>
@@ -6287,9 +6245,9 @@
       </w:rPr>
     </w:tblStylePr>
   </w:style>
-  <w:style w:type="table" w:customStyle="1" w:styleId="GridTable7Colorful-Accent5">
-    <w:name w:val="Grid Table 7 Colorful - Accent 5"/>
-    <w:basedOn w:val="Tabelanormal"/>
+  <w:style w:type="table" w:customStyle="1" w:styleId="GridTable7Colorful-Accent51">
+    <w:name w:val="Grid Table 7 Colorful - Accent 51"/>
+    <w:basedOn w:val="TableNormal"/>
     <w:uiPriority w:val="99"/>
     <w:pPr>
       <w:spacing w:after="0" w:line="240" w:lineRule="auto"/>
@@ -6404,9 +6362,9 @@
       </w:rPr>
     </w:tblStylePr>
   </w:style>
-  <w:style w:type="table" w:customStyle="1" w:styleId="GridTable7Colorful-Accent6">
-    <w:name w:val="Grid Table 7 Colorful - Accent 6"/>
-    <w:basedOn w:val="Tabelanormal"/>
+  <w:style w:type="table" w:customStyle="1" w:styleId="GridTable7Colorful-Accent61">
+    <w:name w:val="Grid Table 7 Colorful - Accent 61"/>
+    <w:basedOn w:val="TableNormal"/>
     <w:uiPriority w:val="99"/>
     <w:pPr>
       <w:spacing w:after="0" w:line="240" w:lineRule="auto"/>
@@ -6521,9 +6479,9 @@
       </w:rPr>
     </w:tblStylePr>
   </w:style>
-  <w:style w:type="table" w:styleId="TabeladeLista1Clara">
+  <w:style w:type="table" w:styleId="ListTable1Light">
     <w:name w:val="List Table 1 Light"/>
-    <w:basedOn w:val="Tabelanormal"/>
+    <w:basedOn w:val="TableNormal"/>
     <w:uiPriority w:val="99"/>
     <w:pPr>
       <w:spacing w:after="0" w:line="240" w:lineRule="auto"/>
@@ -6587,9 +6545,9 @@
       </w:tcPr>
     </w:tblStylePr>
   </w:style>
-  <w:style w:type="table" w:customStyle="1" w:styleId="ListTable1Light-Accent1">
-    <w:name w:val="List Table 1 Light - Accent 1"/>
-    <w:basedOn w:val="Tabelanormal"/>
+  <w:style w:type="table" w:customStyle="1" w:styleId="ListTable1Light-Accent11">
+    <w:name w:val="List Table 1 Light - Accent 11"/>
+    <w:basedOn w:val="TableNormal"/>
     <w:uiPriority w:val="99"/>
     <w:pPr>
       <w:spacing w:after="0" w:line="240" w:lineRule="auto"/>
@@ -6653,9 +6611,9 @@
       </w:tcPr>
     </w:tblStylePr>
   </w:style>
-  <w:style w:type="table" w:customStyle="1" w:styleId="ListTable1Light-Accent2">
-    <w:name w:val="List Table 1 Light - Accent 2"/>
-    <w:basedOn w:val="Tabelanormal"/>
+  <w:style w:type="table" w:customStyle="1" w:styleId="ListTable1Light-Accent21">
+    <w:name w:val="List Table 1 Light - Accent 21"/>
+    <w:basedOn w:val="TableNormal"/>
     <w:uiPriority w:val="99"/>
     <w:pPr>
       <w:spacing w:after="0" w:line="240" w:lineRule="auto"/>
@@ -6719,9 +6677,9 @@
       </w:tcPr>
     </w:tblStylePr>
   </w:style>
-  <w:style w:type="table" w:customStyle="1" w:styleId="ListTable1Light-Accent3">
-    <w:name w:val="List Table 1 Light - Accent 3"/>
-    <w:basedOn w:val="Tabelanormal"/>
+  <w:style w:type="table" w:customStyle="1" w:styleId="ListTable1Light-Accent31">
+    <w:name w:val="List Table 1 Light - Accent 31"/>
+    <w:basedOn w:val="TableNormal"/>
     <w:uiPriority w:val="99"/>
     <w:pPr>
       <w:spacing w:after="0" w:line="240" w:lineRule="auto"/>
@@ -6785,9 +6743,9 @@
       </w:tcPr>
     </w:tblStylePr>
   </w:style>
-  <w:style w:type="table" w:customStyle="1" w:styleId="ListTable1Light-Accent4">
-    <w:name w:val="List Table 1 Light - Accent 4"/>
-    <w:basedOn w:val="Tabelanormal"/>
+  <w:style w:type="table" w:customStyle="1" w:styleId="ListTable1Light-Accent41">
+    <w:name w:val="List Table 1 Light - Accent 41"/>
+    <w:basedOn w:val="TableNormal"/>
     <w:uiPriority w:val="99"/>
     <w:pPr>
       <w:spacing w:after="0" w:line="240" w:lineRule="auto"/>
@@ -6851,9 +6809,9 @@
       </w:tcPr>
     </w:tblStylePr>
   </w:style>
-  <w:style w:type="table" w:customStyle="1" w:styleId="ListTable1Light-Accent5">
-    <w:name w:val="List Table 1 Light - Accent 5"/>
-    <w:basedOn w:val="Tabelanormal"/>
+  <w:style w:type="table" w:customStyle="1" w:styleId="ListTable1Light-Accent51">
+    <w:name w:val="List Table 1 Light - Accent 51"/>
+    <w:basedOn w:val="TableNormal"/>
     <w:uiPriority w:val="99"/>
     <w:pPr>
       <w:spacing w:after="0" w:line="240" w:lineRule="auto"/>
@@ -6917,9 +6875,9 @@
       </w:tcPr>
     </w:tblStylePr>
   </w:style>
-  <w:style w:type="table" w:customStyle="1" w:styleId="ListTable1Light-Accent6">
-    <w:name w:val="List Table 1 Light - Accent 6"/>
-    <w:basedOn w:val="Tabelanormal"/>
+  <w:style w:type="table" w:customStyle="1" w:styleId="ListTable1Light-Accent61">
+    <w:name w:val="List Table 1 Light - Accent 61"/>
+    <w:basedOn w:val="TableNormal"/>
     <w:uiPriority w:val="99"/>
     <w:pPr>
       <w:spacing w:after="0" w:line="240" w:lineRule="auto"/>
@@ -6983,9 +6941,9 @@
       </w:tcPr>
     </w:tblStylePr>
   </w:style>
-  <w:style w:type="table" w:styleId="TabeladeLista2">
+  <w:style w:type="table" w:styleId="ListTable2">
     <w:name w:val="List Table 2"/>
-    <w:basedOn w:val="Tabelanormal"/>
+    <w:basedOn w:val="TableNormal"/>
     <w:uiPriority w:val="99"/>
     <w:pPr>
       <w:spacing w:after="0" w:line="240" w:lineRule="auto"/>
@@ -7072,9 +7030,9 @@
       </w:tcPr>
     </w:tblStylePr>
   </w:style>
-  <w:style w:type="table" w:customStyle="1" w:styleId="ListTable2-Accent1">
-    <w:name w:val="List Table 2 - Accent 1"/>
-    <w:basedOn w:val="Tabelanormal"/>
+  <w:style w:type="table" w:customStyle="1" w:styleId="ListTable2-Accent11">
+    <w:name w:val="List Table 2 - Accent 11"/>
+    <w:basedOn w:val="TableNormal"/>
     <w:uiPriority w:val="99"/>
     <w:pPr>
       <w:spacing w:after="0" w:line="240" w:lineRule="auto"/>
@@ -7161,9 +7119,9 @@
       </w:tcPr>
     </w:tblStylePr>
   </w:style>
-  <w:style w:type="table" w:customStyle="1" w:styleId="ListTable2-Accent2">
-    <w:name w:val="List Table 2 - Accent 2"/>
-    <w:basedOn w:val="Tabelanormal"/>
+  <w:style w:type="table" w:customStyle="1" w:styleId="ListTable2-Accent21">
+    <w:name w:val="List Table 2 - Accent 21"/>
+    <w:basedOn w:val="TableNormal"/>
     <w:uiPriority w:val="99"/>
     <w:pPr>
       <w:spacing w:after="0" w:line="240" w:lineRule="auto"/>
@@ -7250,9 +7208,9 @@
       </w:tcPr>
     </w:tblStylePr>
   </w:style>
-  <w:style w:type="table" w:customStyle="1" w:styleId="ListTable2-Accent3">
-    <w:name w:val="List Table 2 - Accent 3"/>
-    <w:basedOn w:val="Tabelanormal"/>
+  <w:style w:type="table" w:customStyle="1" w:styleId="ListTable2-Accent31">
+    <w:name w:val="List Table 2 - Accent 31"/>
+    <w:basedOn w:val="TableNormal"/>
     <w:uiPriority w:val="99"/>
     <w:pPr>
       <w:spacing w:after="0" w:line="240" w:lineRule="auto"/>
@@ -7339,9 +7297,9 @@
       </w:tcPr>
     </w:tblStylePr>
   </w:style>
-  <w:style w:type="table" w:customStyle="1" w:styleId="ListTable2-Accent4">
-    <w:name w:val="List Table 2 - Accent 4"/>
-    <w:basedOn w:val="Tabelanormal"/>
+  <w:style w:type="table" w:customStyle="1" w:styleId="ListTable2-Accent41">
+    <w:name w:val="List Table 2 - Accent 41"/>
+    <w:basedOn w:val="TableNormal"/>
     <w:uiPriority w:val="99"/>
     <w:pPr>
       <w:spacing w:after="0" w:line="240" w:lineRule="auto"/>
@@ -7428,9 +7386,9 @@
       </w:tcPr>
     </w:tblStylePr>
   </w:style>
-  <w:style w:type="table" w:customStyle="1" w:styleId="ListTable2-Accent5">
-    <w:name w:val="List Table 2 - Accent 5"/>
-    <w:basedOn w:val="Tabelanormal"/>
+  <w:style w:type="table" w:customStyle="1" w:styleId="ListTable2-Accent51">
+    <w:name w:val="List Table 2 - Accent 51"/>
+    <w:basedOn w:val="TableNormal"/>
     <w:uiPriority w:val="99"/>
     <w:pPr>
       <w:spacing w:after="0" w:line="240" w:lineRule="auto"/>
@@ -7517,9 +7475,9 @@
       </w:tcPr>
     </w:tblStylePr>
   </w:style>
-  <w:style w:type="table" w:customStyle="1" w:styleId="ListTable2-Accent6">
-    <w:name w:val="List Table 2 - Accent 6"/>
-    <w:basedOn w:val="Tabelanormal"/>
+  <w:style w:type="table" w:customStyle="1" w:styleId="ListTable2-Accent61">
+    <w:name w:val="List Table 2 - Accent 61"/>
+    <w:basedOn w:val="TableNormal"/>
     <w:uiPriority w:val="99"/>
     <w:pPr>
       <w:spacing w:after="0" w:line="240" w:lineRule="auto"/>
@@ -7606,9 +7564,9 @@
       </w:tcPr>
     </w:tblStylePr>
   </w:style>
-  <w:style w:type="table" w:styleId="TabeladeLista3">
+  <w:style w:type="table" w:styleId="ListTable3">
     <w:name w:val="List Table 3"/>
-    <w:basedOn w:val="Tabelanormal"/>
+    <w:basedOn w:val="TableNormal"/>
     <w:uiPriority w:val="99"/>
     <w:pPr>
       <w:spacing w:after="0" w:line="240" w:lineRule="auto"/>
@@ -7682,9 +7640,9 @@
       </w:tcPr>
     </w:tblStylePr>
   </w:style>
-  <w:style w:type="table" w:customStyle="1" w:styleId="ListTable3-Accent1">
-    <w:name w:val="List Table 3 - Accent 1"/>
-    <w:basedOn w:val="Tabelanormal"/>
+  <w:style w:type="table" w:customStyle="1" w:styleId="ListTable3-Accent11">
+    <w:name w:val="List Table 3 - Accent 11"/>
+    <w:basedOn w:val="TableNormal"/>
     <w:uiPriority w:val="99"/>
     <w:pPr>
       <w:spacing w:after="0" w:line="240" w:lineRule="auto"/>
@@ -7758,9 +7716,9 @@
       </w:tcPr>
     </w:tblStylePr>
   </w:style>
-  <w:style w:type="table" w:customStyle="1" w:styleId="ListTable3-Accent2">
-    <w:name w:val="List Table 3 - Accent 2"/>
-    <w:basedOn w:val="Tabelanormal"/>
+  <w:style w:type="table" w:customStyle="1" w:styleId="ListTable3-Accent21">
+    <w:name w:val="List Table 3 - Accent 21"/>
+    <w:basedOn w:val="TableNormal"/>
     <w:uiPriority w:val="99"/>
     <w:pPr>
       <w:spacing w:after="0" w:line="240" w:lineRule="auto"/>
@@ -7834,9 +7792,9 @@
       </w:tcPr>
     </w:tblStylePr>
   </w:style>
-  <w:style w:type="table" w:customStyle="1" w:styleId="ListTable3-Accent3">
-    <w:name w:val="List Table 3 - Accent 3"/>
-    <w:basedOn w:val="Tabelanormal"/>
+  <w:style w:type="table" w:customStyle="1" w:styleId="ListTable3-Accent31">
+    <w:name w:val="List Table 3 - Accent 31"/>
+    <w:basedOn w:val="TableNormal"/>
     <w:uiPriority w:val="99"/>
     <w:pPr>
       <w:spacing w:after="0" w:line="240" w:lineRule="auto"/>
@@ -7910,9 +7868,9 @@
       </w:tcPr>
     </w:tblStylePr>
   </w:style>
-  <w:style w:type="table" w:customStyle="1" w:styleId="ListTable3-Accent4">
-    <w:name w:val="List Table 3 - Accent 4"/>
-    <w:basedOn w:val="Tabelanormal"/>
+  <w:style w:type="table" w:customStyle="1" w:styleId="ListTable3-Accent41">
+    <w:name w:val="List Table 3 - Accent 41"/>
+    <w:basedOn w:val="TableNormal"/>
     <w:uiPriority w:val="99"/>
     <w:pPr>
       <w:spacing w:after="0" w:line="240" w:lineRule="auto"/>
@@ -7986,9 +7944,9 @@
       </w:tcPr>
     </w:tblStylePr>
   </w:style>
-  <w:style w:type="table" w:customStyle="1" w:styleId="ListTable3-Accent5">
-    <w:name w:val="List Table 3 - Accent 5"/>
-    <w:basedOn w:val="Tabelanormal"/>
+  <w:style w:type="table" w:customStyle="1" w:styleId="ListTable3-Accent51">
+    <w:name w:val="List Table 3 - Accent 51"/>
+    <w:basedOn w:val="TableNormal"/>
     <w:uiPriority w:val="99"/>
     <w:pPr>
       <w:spacing w:after="0" w:line="240" w:lineRule="auto"/>
@@ -8062,9 +8020,9 @@
       </w:tcPr>
     </w:tblStylePr>
   </w:style>
-  <w:style w:type="table" w:customStyle="1" w:styleId="ListTable3-Accent6">
-    <w:name w:val="List Table 3 - Accent 6"/>
-    <w:basedOn w:val="Tabelanormal"/>
+  <w:style w:type="table" w:customStyle="1" w:styleId="ListTable3-Accent61">
+    <w:name w:val="List Table 3 - Accent 61"/>
+    <w:basedOn w:val="TableNormal"/>
     <w:uiPriority w:val="99"/>
     <w:pPr>
       <w:spacing w:after="0" w:line="240" w:lineRule="auto"/>
@@ -8138,9 +8096,9 @@
       </w:tcPr>
     </w:tblStylePr>
   </w:style>
-  <w:style w:type="table" w:styleId="TabeladeLista4">
+  <w:style w:type="table" w:styleId="ListTable4">
     <w:name w:val="List Table 4"/>
-    <w:basedOn w:val="Tabelanormal"/>
+    <w:basedOn w:val="TableNormal"/>
     <w:uiPriority w:val="99"/>
     <w:pPr>
       <w:spacing w:after="0" w:line="240" w:lineRule="auto"/>
@@ -8209,9 +8167,9 @@
       </w:tcPr>
     </w:tblStylePr>
   </w:style>
-  <w:style w:type="table" w:customStyle="1" w:styleId="ListTable4-Accent1">
-    <w:name w:val="List Table 4 - Accent 1"/>
-    <w:basedOn w:val="Tabelanormal"/>
+  <w:style w:type="table" w:customStyle="1" w:styleId="ListTable4-Accent11">
+    <w:name w:val="List Table 4 - Accent 11"/>
+    <w:basedOn w:val="TableNormal"/>
     <w:uiPriority w:val="99"/>
     <w:pPr>
       <w:spacing w:after="0" w:line="240" w:lineRule="auto"/>
@@ -8280,9 +8238,9 @@
       </w:tcPr>
     </w:tblStylePr>
   </w:style>
-  <w:style w:type="table" w:customStyle="1" w:styleId="ListTable4-Accent2">
-    <w:name w:val="List Table 4 - Accent 2"/>
-    <w:basedOn w:val="Tabelanormal"/>
+  <w:style w:type="table" w:customStyle="1" w:styleId="ListTable4-Accent21">
+    <w:name w:val="List Table 4 - Accent 21"/>
+    <w:basedOn w:val="TableNormal"/>
     <w:uiPriority w:val="99"/>
     <w:pPr>
       <w:spacing w:after="0" w:line="240" w:lineRule="auto"/>
@@ -8351,9 +8309,9 @@
       </w:tcPr>
     </w:tblStylePr>
   </w:style>
-  <w:style w:type="table" w:customStyle="1" w:styleId="ListTable4-Accent3">
-    <w:name w:val="List Table 4 - Accent 3"/>
-    <w:basedOn w:val="Tabelanormal"/>
+  <w:style w:type="table" w:customStyle="1" w:styleId="ListTable4-Accent31">
+    <w:name w:val="List Table 4 - Accent 31"/>
+    <w:basedOn w:val="TableNormal"/>
     <w:uiPriority w:val="99"/>
     <w:pPr>
       <w:spacing w:after="0" w:line="240" w:lineRule="auto"/>
@@ -8422,9 +8380,9 @@
       </w:tcPr>
     </w:tblStylePr>
   </w:style>
-  <w:style w:type="table" w:customStyle="1" w:styleId="ListTable4-Accent4">
-    <w:name w:val="List Table 4 - Accent 4"/>
-    <w:basedOn w:val="Tabelanormal"/>
+  <w:style w:type="table" w:customStyle="1" w:styleId="ListTable4-Accent41">
+    <w:name w:val="List Table 4 - Accent 41"/>
+    <w:basedOn w:val="TableNormal"/>
     <w:uiPriority w:val="99"/>
     <w:pPr>
       <w:spacing w:after="0" w:line="240" w:lineRule="auto"/>
@@ -8493,9 +8451,9 @@
       </w:tcPr>
     </w:tblStylePr>
   </w:style>
-  <w:style w:type="table" w:customStyle="1" w:styleId="ListTable4-Accent5">
-    <w:name w:val="List Table 4 - Accent 5"/>
-    <w:basedOn w:val="Tabelanormal"/>
+  <w:style w:type="table" w:customStyle="1" w:styleId="ListTable4-Accent51">
+    <w:name w:val="List Table 4 - Accent 51"/>
+    <w:basedOn w:val="TableNormal"/>
     <w:uiPriority w:val="99"/>
     <w:pPr>
       <w:spacing w:after="0" w:line="240" w:lineRule="auto"/>
@@ -8564,9 +8522,9 @@
       </w:tcPr>
     </w:tblStylePr>
   </w:style>
-  <w:style w:type="table" w:customStyle="1" w:styleId="ListTable4-Accent6">
-    <w:name w:val="List Table 4 - Accent 6"/>
-    <w:basedOn w:val="Tabelanormal"/>
+  <w:style w:type="table" w:customStyle="1" w:styleId="ListTable4-Accent61">
+    <w:name w:val="List Table 4 - Accent 61"/>
+    <w:basedOn w:val="TableNormal"/>
     <w:uiPriority w:val="99"/>
     <w:pPr>
       <w:spacing w:after="0" w:line="240" w:lineRule="auto"/>
@@ -8635,9 +8593,9 @@
       </w:tcPr>
     </w:tblStylePr>
   </w:style>
-  <w:style w:type="table" w:styleId="TabeladeLista5Escura">
+  <w:style w:type="table" w:styleId="ListTable5Dark">
     <w:name w:val="List Table 5 Dark"/>
-    <w:basedOn w:val="Tabelanormal"/>
+    <w:basedOn w:val="TableNormal"/>
     <w:uiPriority w:val="99"/>
     <w:pPr>
       <w:spacing w:after="0" w:line="240" w:lineRule="auto"/>
@@ -8741,9 +8699,9 @@
       </w:tcPr>
     </w:tblStylePr>
   </w:style>
-  <w:style w:type="table" w:customStyle="1" w:styleId="ListTable5Dark-Accent1">
-    <w:name w:val="List Table 5 Dark - Accent 1"/>
-    <w:basedOn w:val="Tabelanormal"/>
+  <w:style w:type="table" w:customStyle="1" w:styleId="ListTable5Dark-Accent11">
+    <w:name w:val="List Table 5 Dark - Accent 11"/>
+    <w:basedOn w:val="TableNormal"/>
     <w:uiPriority w:val="99"/>
     <w:pPr>
       <w:spacing w:after="0" w:line="240" w:lineRule="auto"/>
@@ -8847,9 +8805,9 @@
       </w:tcPr>
     </w:tblStylePr>
   </w:style>
-  <w:style w:type="table" w:customStyle="1" w:styleId="ListTable5Dark-Accent2">
-    <w:name w:val="List Table 5 Dark - Accent 2"/>
-    <w:basedOn w:val="Tabelanormal"/>
+  <w:style w:type="table" w:customStyle="1" w:styleId="ListTable5Dark-Accent21">
+    <w:name w:val="List Table 5 Dark - Accent 21"/>
+    <w:basedOn w:val="TableNormal"/>
     <w:uiPriority w:val="99"/>
     <w:pPr>
       <w:spacing w:after="0" w:line="240" w:lineRule="auto"/>
@@ -8953,9 +8911,9 @@
       </w:tcPr>
     </w:tblStylePr>
   </w:style>
-  <w:style w:type="table" w:customStyle="1" w:styleId="ListTable5Dark-Accent3">
-    <w:name w:val="List Table 5 Dark - Accent 3"/>
-    <w:basedOn w:val="Tabelanormal"/>
+  <w:style w:type="table" w:customStyle="1" w:styleId="ListTable5Dark-Accent31">
+    <w:name w:val="List Table 5 Dark - Accent 31"/>
+    <w:basedOn w:val="TableNormal"/>
     <w:uiPriority w:val="99"/>
     <w:pPr>
       <w:spacing w:after="0" w:line="240" w:lineRule="auto"/>
@@ -9059,9 +9017,9 @@
       </w:tcPr>
     </w:tblStylePr>
   </w:style>
-  <w:style w:type="table" w:customStyle="1" w:styleId="ListTable5Dark-Accent4">
-    <w:name w:val="List Table 5 Dark - Accent 4"/>
-    <w:basedOn w:val="Tabelanormal"/>
+  <w:style w:type="table" w:customStyle="1" w:styleId="ListTable5Dark-Accent41">
+    <w:name w:val="List Table 5 Dark - Accent 41"/>
+    <w:basedOn w:val="TableNormal"/>
     <w:uiPriority w:val="99"/>
     <w:pPr>
       <w:spacing w:after="0" w:line="240" w:lineRule="auto"/>
@@ -9165,9 +9123,9 @@
       </w:tcPr>
     </w:tblStylePr>
   </w:style>
-  <w:style w:type="table" w:customStyle="1" w:styleId="ListTable5Dark-Accent5">
-    <w:name w:val="List Table 5 Dark - Accent 5"/>
-    <w:basedOn w:val="Tabelanormal"/>
+  <w:style w:type="table" w:customStyle="1" w:styleId="ListTable5Dark-Accent51">
+    <w:name w:val="List Table 5 Dark - Accent 51"/>
+    <w:basedOn w:val="TableNormal"/>
     <w:uiPriority w:val="99"/>
     <w:pPr>
       <w:spacing w:after="0" w:line="240" w:lineRule="auto"/>
@@ -9271,9 +9229,9 @@
       </w:tcPr>
     </w:tblStylePr>
   </w:style>
-  <w:style w:type="table" w:customStyle="1" w:styleId="ListTable5Dark-Accent6">
-    <w:name w:val="List Table 5 Dark - Accent 6"/>
-    <w:basedOn w:val="Tabelanormal"/>
+  <w:style w:type="table" w:customStyle="1" w:styleId="ListTable5Dark-Accent61">
+    <w:name w:val="List Table 5 Dark - Accent 61"/>
+    <w:basedOn w:val="TableNormal"/>
     <w:uiPriority w:val="99"/>
     <w:pPr>
       <w:spacing w:after="0" w:line="240" w:lineRule="auto"/>
@@ -9377,9 +9335,9 @@
       </w:tcPr>
     </w:tblStylePr>
   </w:style>
-  <w:style w:type="table" w:styleId="TabeladeLista6Colorida">
+  <w:style w:type="table" w:styleId="ListTable6Colorful">
     <w:name w:val="List Table 6 Colorful"/>
-    <w:basedOn w:val="Tabelanormal"/>
+    <w:basedOn w:val="TableNormal"/>
     <w:uiPriority w:val="99"/>
     <w:pPr>
       <w:spacing w:after="0" w:line="240" w:lineRule="auto"/>
@@ -9453,9 +9411,9 @@
       </w:rPr>
     </w:tblStylePr>
   </w:style>
-  <w:style w:type="table" w:customStyle="1" w:styleId="ListTable6Colorful-Accent1">
-    <w:name w:val="List Table 6 Colorful - Accent 1"/>
-    <w:basedOn w:val="Tabelanormal"/>
+  <w:style w:type="table" w:customStyle="1" w:styleId="ListTable6Colorful-Accent11">
+    <w:name w:val="List Table 6 Colorful - Accent 11"/>
+    <w:basedOn w:val="TableNormal"/>
     <w:uiPriority w:val="99"/>
     <w:pPr>
       <w:spacing w:after="0" w:line="240" w:lineRule="auto"/>
@@ -9529,9 +9487,9 @@
       </w:rPr>
     </w:tblStylePr>
   </w:style>
-  <w:style w:type="table" w:customStyle="1" w:styleId="ListTable6Colorful-Accent2">
-    <w:name w:val="List Table 6 Colorful - Accent 2"/>
-    <w:basedOn w:val="Tabelanormal"/>
+  <w:style w:type="table" w:customStyle="1" w:styleId="ListTable6Colorful-Accent21">
+    <w:name w:val="List Table 6 Colorful - Accent 21"/>
+    <w:basedOn w:val="TableNormal"/>
     <w:uiPriority w:val="99"/>
     <w:pPr>
       <w:spacing w:after="0" w:line="240" w:lineRule="auto"/>
@@ -9605,9 +9563,9 @@
       </w:rPr>
     </w:tblStylePr>
   </w:style>
-  <w:style w:type="table" w:customStyle="1" w:styleId="ListTable6Colorful-Accent3">
-    <w:name w:val="List Table 6 Colorful - Accent 3"/>
-    <w:basedOn w:val="Tabelanormal"/>
+  <w:style w:type="table" w:customStyle="1" w:styleId="ListTable6Colorful-Accent31">
+    <w:name w:val="List Table 6 Colorful - Accent 31"/>
+    <w:basedOn w:val="TableNormal"/>
     <w:uiPriority w:val="99"/>
     <w:pPr>
       <w:spacing w:after="0" w:line="240" w:lineRule="auto"/>
@@ -9681,9 +9639,9 @@
       </w:rPr>
     </w:tblStylePr>
   </w:style>
-  <w:style w:type="table" w:customStyle="1" w:styleId="ListTable6Colorful-Accent4">
-    <w:name w:val="List Table 6 Colorful - Accent 4"/>
-    <w:basedOn w:val="Tabelanormal"/>
+  <w:style w:type="table" w:customStyle="1" w:styleId="ListTable6Colorful-Accent41">
+    <w:name w:val="List Table 6 Colorful - Accent 41"/>
+    <w:basedOn w:val="TableNormal"/>
     <w:uiPriority w:val="99"/>
     <w:pPr>
       <w:spacing w:after="0" w:line="240" w:lineRule="auto"/>
@@ -9757,9 +9715,9 @@
       </w:rPr>
     </w:tblStylePr>
   </w:style>
-  <w:style w:type="table" w:customStyle="1" w:styleId="ListTable6Colorful-Accent5">
-    <w:name w:val="List Table 6 Colorful - Accent 5"/>
-    <w:basedOn w:val="Tabelanormal"/>
+  <w:style w:type="table" w:customStyle="1" w:styleId="ListTable6Colorful-Accent51">
+    <w:name w:val="List Table 6 Colorful - Accent 51"/>
+    <w:basedOn w:val="TableNormal"/>
     <w:uiPriority w:val="99"/>
     <w:pPr>
       <w:spacing w:after="0" w:line="240" w:lineRule="auto"/>
@@ -9833,9 +9791,9 @@
       </w:rPr>
     </w:tblStylePr>
   </w:style>
-  <w:style w:type="table" w:customStyle="1" w:styleId="ListTable6Colorful-Accent6">
-    <w:name w:val="List Table 6 Colorful - Accent 6"/>
-    <w:basedOn w:val="Tabelanormal"/>
+  <w:style w:type="table" w:customStyle="1" w:styleId="ListTable6Colorful-Accent61">
+    <w:name w:val="List Table 6 Colorful - Accent 61"/>
+    <w:basedOn w:val="TableNormal"/>
     <w:uiPriority w:val="99"/>
     <w:pPr>
       <w:spacing w:after="0" w:line="240" w:lineRule="auto"/>
@@ -9909,9 +9867,9 @@
       </w:rPr>
     </w:tblStylePr>
   </w:style>
-  <w:style w:type="table" w:styleId="TabeladeLista7Colorida">
+  <w:style w:type="table" w:styleId="ListTable7Colorful">
     <w:name w:val="List Table 7 Colorful"/>
-    <w:basedOn w:val="Tabelanormal"/>
+    <w:basedOn w:val="TableNormal"/>
     <w:uiPriority w:val="99"/>
     <w:pPr>
       <w:spacing w:after="0" w:line="240" w:lineRule="auto"/>
@@ -10023,9 +9981,9 @@
       </w:rPr>
     </w:tblStylePr>
   </w:style>
-  <w:style w:type="table" w:customStyle="1" w:styleId="ListTable7Colorful-Accent1">
-    <w:name w:val="List Table 7 Colorful - Accent 1"/>
-    <w:basedOn w:val="Tabelanormal"/>
+  <w:style w:type="table" w:customStyle="1" w:styleId="ListTable7Colorful-Accent11">
+    <w:name w:val="List Table 7 Colorful - Accent 11"/>
+    <w:basedOn w:val="TableNormal"/>
     <w:uiPriority w:val="99"/>
     <w:pPr>
       <w:spacing w:after="0" w:line="240" w:lineRule="auto"/>
@@ -10137,9 +10095,9 @@
       </w:rPr>
     </w:tblStylePr>
   </w:style>
-  <w:style w:type="table" w:customStyle="1" w:styleId="ListTable7Colorful-Accent2">
-    <w:name w:val="List Table 7 Colorful - Accent 2"/>
-    <w:basedOn w:val="Tabelanormal"/>
+  <w:style w:type="table" w:customStyle="1" w:styleId="ListTable7Colorful-Accent21">
+    <w:name w:val="List Table 7 Colorful - Accent 21"/>
+    <w:basedOn w:val="TableNormal"/>
     <w:uiPriority w:val="99"/>
     <w:pPr>
       <w:spacing w:after="0" w:line="240" w:lineRule="auto"/>
@@ -10251,9 +10209,9 @@
       </w:rPr>
     </w:tblStylePr>
   </w:style>
-  <w:style w:type="table" w:customStyle="1" w:styleId="ListTable7Colorful-Accent3">
-    <w:name w:val="List Table 7 Colorful - Accent 3"/>
-    <w:basedOn w:val="Tabelanormal"/>
+  <w:style w:type="table" w:customStyle="1" w:styleId="ListTable7Colorful-Accent31">
+    <w:name w:val="List Table 7 Colorful - Accent 31"/>
+    <w:basedOn w:val="TableNormal"/>
     <w:uiPriority w:val="99"/>
     <w:pPr>
       <w:spacing w:after="0" w:line="240" w:lineRule="auto"/>
@@ -10365,9 +10323,9 @@
       </w:rPr>
     </w:tblStylePr>
   </w:style>
-  <w:style w:type="table" w:customStyle="1" w:styleId="ListTable7Colorful-Accent4">
-    <w:name w:val="List Table 7 Colorful - Accent 4"/>
-    <w:basedOn w:val="Tabelanormal"/>
+  <w:style w:type="table" w:customStyle="1" w:styleId="ListTable7Colorful-Accent41">
+    <w:name w:val="List Table 7 Colorful - Accent 41"/>
+    <w:basedOn w:val="TableNormal"/>
     <w:uiPriority w:val="99"/>
     <w:pPr>
       <w:spacing w:after="0" w:line="240" w:lineRule="auto"/>
@@ -10479,9 +10437,9 @@
       </w:rPr>
     </w:tblStylePr>
   </w:style>
-  <w:style w:type="table" w:customStyle="1" w:styleId="ListTable7Colorful-Accent5">
-    <w:name w:val="List Table 7 Colorful - Accent 5"/>
-    <w:basedOn w:val="Tabelanormal"/>
+  <w:style w:type="table" w:customStyle="1" w:styleId="ListTable7Colorful-Accent51">
+    <w:name w:val="List Table 7 Colorful - Accent 51"/>
+    <w:basedOn w:val="TableNormal"/>
     <w:uiPriority w:val="99"/>
     <w:pPr>
       <w:spacing w:after="0" w:line="240" w:lineRule="auto"/>
@@ -10593,9 +10551,9 @@
       </w:rPr>
     </w:tblStylePr>
   </w:style>
-  <w:style w:type="table" w:customStyle="1" w:styleId="ListTable7Colorful-Accent6">
-    <w:name w:val="List Table 7 Colorful - Accent 6"/>
-    <w:basedOn w:val="Tabelanormal"/>
+  <w:style w:type="table" w:customStyle="1" w:styleId="ListTable7Colorful-Accent61">
+    <w:name w:val="List Table 7 Colorful - Accent 61"/>
+    <w:basedOn w:val="TableNormal"/>
     <w:uiPriority w:val="99"/>
     <w:pPr>
       <w:spacing w:after="0" w:line="240" w:lineRule="auto"/>
@@ -10709,7 +10667,7 @@
   </w:style>
   <w:style w:type="table" w:customStyle="1" w:styleId="Lined-Accent">
     <w:name w:val="Lined - Accent"/>
-    <w:basedOn w:val="Tabelanormal"/>
+    <w:basedOn w:val="TableNormal"/>
     <w:uiPriority w:val="99"/>
     <w:pPr>
       <w:spacing w:after="0" w:line="240" w:lineRule="auto"/>
@@ -10804,7 +10762,7 @@
   </w:style>
   <w:style w:type="table" w:customStyle="1" w:styleId="Lined-Accent1">
     <w:name w:val="Lined - Accent 1"/>
-    <w:basedOn w:val="Tabelanormal"/>
+    <w:basedOn w:val="TableNormal"/>
     <w:uiPriority w:val="99"/>
     <w:pPr>
       <w:spacing w:after="0" w:line="240" w:lineRule="auto"/>
@@ -10899,7 +10857,7 @@
   </w:style>
   <w:style w:type="table" w:customStyle="1" w:styleId="Lined-Accent2">
     <w:name w:val="Lined - Accent 2"/>
-    <w:basedOn w:val="Tabelanormal"/>
+    <w:basedOn w:val="TableNormal"/>
     <w:uiPriority w:val="99"/>
     <w:pPr>
       <w:spacing w:after="0" w:line="240" w:lineRule="auto"/>
@@ -10994,7 +10952,7 @@
   </w:style>
   <w:style w:type="table" w:customStyle="1" w:styleId="Lined-Accent3">
     <w:name w:val="Lined - Accent 3"/>
-    <w:basedOn w:val="Tabelanormal"/>
+    <w:basedOn w:val="TableNormal"/>
     <w:uiPriority w:val="99"/>
     <w:pPr>
       <w:spacing w:after="0" w:line="240" w:lineRule="auto"/>
@@ -11089,7 +11047,7 @@
   </w:style>
   <w:style w:type="table" w:customStyle="1" w:styleId="Lined-Accent4">
     <w:name w:val="Lined - Accent 4"/>
-    <w:basedOn w:val="Tabelanormal"/>
+    <w:basedOn w:val="TableNormal"/>
     <w:uiPriority w:val="99"/>
     <w:pPr>
       <w:spacing w:after="0" w:line="240" w:lineRule="auto"/>
@@ -11184,7 +11142,7 @@
   </w:style>
   <w:style w:type="table" w:customStyle="1" w:styleId="Lined-Accent5">
     <w:name w:val="Lined - Accent 5"/>
-    <w:basedOn w:val="Tabelanormal"/>
+    <w:basedOn w:val="TableNormal"/>
     <w:uiPriority w:val="99"/>
     <w:pPr>
       <w:spacing w:after="0" w:line="240" w:lineRule="auto"/>
@@ -11279,7 +11237,7 @@
   </w:style>
   <w:style w:type="table" w:customStyle="1" w:styleId="Lined-Accent6">
     <w:name w:val="Lined - Accent 6"/>
-    <w:basedOn w:val="Tabelanormal"/>
+    <w:basedOn w:val="TableNormal"/>
     <w:uiPriority w:val="99"/>
     <w:pPr>
       <w:spacing w:after="0" w:line="240" w:lineRule="auto"/>
@@ -11374,7 +11332,7 @@
   </w:style>
   <w:style w:type="table" w:customStyle="1" w:styleId="BorderedLined-Accent">
     <w:name w:val="Bordered &amp; Lined - Accent"/>
-    <w:basedOn w:val="Tabelanormal"/>
+    <w:basedOn w:val="TableNormal"/>
     <w:uiPriority w:val="99"/>
     <w:pPr>
       <w:spacing w:after="0" w:line="240" w:lineRule="auto"/>
@@ -11477,7 +11435,7 @@
   </w:style>
   <w:style w:type="table" w:customStyle="1" w:styleId="BorderedLined-Accent1">
     <w:name w:val="Bordered &amp; Lined - Accent 1"/>
-    <w:basedOn w:val="Tabelanormal"/>
+    <w:basedOn w:val="TableNormal"/>
     <w:uiPriority w:val="99"/>
     <w:pPr>
       <w:spacing w:after="0" w:line="240" w:lineRule="auto"/>
@@ -11580,7 +11538,7 @@
   </w:style>
   <w:style w:type="table" w:customStyle="1" w:styleId="BorderedLined-Accent2">
     <w:name w:val="Bordered &amp; Lined - Accent 2"/>
-    <w:basedOn w:val="Tabelanormal"/>
+    <w:basedOn w:val="TableNormal"/>
     <w:uiPriority w:val="99"/>
     <w:pPr>
       <w:spacing w:after="0" w:line="240" w:lineRule="auto"/>
@@ -11683,7 +11641,7 @@
   </w:style>
   <w:style w:type="table" w:customStyle="1" w:styleId="BorderedLined-Accent3">
     <w:name w:val="Bordered &amp; Lined - Accent 3"/>
-    <w:basedOn w:val="Tabelanormal"/>
+    <w:basedOn w:val="TableNormal"/>
     <w:uiPriority w:val="99"/>
     <w:pPr>
       <w:spacing w:after="0" w:line="240" w:lineRule="auto"/>
@@ -11786,7 +11744,7 @@
   </w:style>
   <w:style w:type="table" w:customStyle="1" w:styleId="BorderedLined-Accent4">
     <w:name w:val="Bordered &amp; Lined - Accent 4"/>
-    <w:basedOn w:val="Tabelanormal"/>
+    <w:basedOn w:val="TableNormal"/>
     <w:uiPriority w:val="99"/>
     <w:pPr>
       <w:spacing w:after="0" w:line="240" w:lineRule="auto"/>
@@ -11889,7 +11847,7 @@
   </w:style>
   <w:style w:type="table" w:customStyle="1" w:styleId="BorderedLined-Accent5">
     <w:name w:val="Bordered &amp; Lined - Accent 5"/>
-    <w:basedOn w:val="Tabelanormal"/>
+    <w:basedOn w:val="TableNormal"/>
     <w:uiPriority w:val="99"/>
     <w:pPr>
       <w:spacing w:after="0" w:line="240" w:lineRule="auto"/>
@@ -11992,7 +11950,7 @@
   </w:style>
   <w:style w:type="table" w:customStyle="1" w:styleId="BorderedLined-Accent6">
     <w:name w:val="Bordered &amp; Lined - Accent 6"/>
-    <w:basedOn w:val="Tabelanormal"/>
+    <w:basedOn w:val="TableNormal"/>
     <w:uiPriority w:val="99"/>
     <w:pPr>
       <w:spacing w:after="0" w:line="240" w:lineRule="auto"/>
@@ -12095,7 +12053,7 @@
   </w:style>
   <w:style w:type="table" w:customStyle="1" w:styleId="Bordered">
     <w:name w:val="Bordered"/>
-    <w:basedOn w:val="Tabelanormal"/>
+    <w:basedOn w:val="TableNormal"/>
     <w:uiPriority w:val="99"/>
     <w:pPr>
       <w:spacing w:after="0" w:line="240" w:lineRule="auto"/>
@@ -12177,7 +12135,7 @@
   </w:style>
   <w:style w:type="table" w:customStyle="1" w:styleId="Bordered-Accent1">
     <w:name w:val="Bordered - Accent 1"/>
-    <w:basedOn w:val="Tabelanormal"/>
+    <w:basedOn w:val="TableNormal"/>
     <w:uiPriority w:val="99"/>
     <w:pPr>
       <w:spacing w:after="0" w:line="240" w:lineRule="auto"/>
@@ -12259,7 +12217,7 @@
   </w:style>
   <w:style w:type="table" w:customStyle="1" w:styleId="Bordered-Accent2">
     <w:name w:val="Bordered - Accent 2"/>
-    <w:basedOn w:val="Tabelanormal"/>
+    <w:basedOn w:val="TableNormal"/>
     <w:uiPriority w:val="99"/>
     <w:pPr>
       <w:spacing w:after="0" w:line="240" w:lineRule="auto"/>
@@ -12341,7 +12299,7 @@
   </w:style>
   <w:style w:type="table" w:customStyle="1" w:styleId="Bordered-Accent3">
     <w:name w:val="Bordered - Accent 3"/>
-    <w:basedOn w:val="Tabelanormal"/>
+    <w:basedOn w:val="TableNormal"/>
     <w:uiPriority w:val="99"/>
     <w:pPr>
       <w:spacing w:after="0" w:line="240" w:lineRule="auto"/>
@@ -12423,7 +12381,7 @@
   </w:style>
   <w:style w:type="table" w:customStyle="1" w:styleId="Bordered-Accent4">
     <w:name w:val="Bordered - Accent 4"/>
-    <w:basedOn w:val="Tabelanormal"/>
+    <w:basedOn w:val="TableNormal"/>
     <w:uiPriority w:val="99"/>
     <w:pPr>
       <w:spacing w:after="0" w:line="240" w:lineRule="auto"/>
@@ -12505,7 +12463,7 @@
   </w:style>
   <w:style w:type="table" w:customStyle="1" w:styleId="Bordered-Accent5">
     <w:name w:val="Bordered - Accent 5"/>
-    <w:basedOn w:val="Tabelanormal"/>
+    <w:basedOn w:val="TableNormal"/>
     <w:uiPriority w:val="99"/>
     <w:pPr>
       <w:spacing w:after="0" w:line="240" w:lineRule="auto"/>
@@ -12587,7 +12545,7 @@
   </w:style>
   <w:style w:type="table" w:customStyle="1" w:styleId="Bordered-Accent6">
     <w:name w:val="Bordered - Accent 6"/>
-    <w:basedOn w:val="Tabelanormal"/>
+    <w:basedOn w:val="TableNormal"/>
     <w:uiPriority w:val="99"/>
     <w:pPr>
       <w:spacing w:after="0" w:line="240" w:lineRule="auto"/>
@@ -12674,10 +12632,10 @@
       <w:sz w:val="18"/>
     </w:rPr>
   </w:style>
-  <w:style w:type="paragraph" w:styleId="Textodenotadefim">
+  <w:style w:type="paragraph" w:styleId="EndnoteText">
     <w:name w:val="endnote text"/>
     <w:basedOn w:val="Normal"/>
-    <w:link w:val="TextodenotadefimChar"/>
+    <w:link w:val="EndnoteTextChar"/>
     <w:uiPriority w:val="99"/>
     <w:semiHidden/>
     <w:unhideWhenUsed/>
@@ -12688,17 +12646,17 @@
       <w:sz w:val="20"/>
     </w:rPr>
   </w:style>
-  <w:style w:type="character" w:customStyle="1" w:styleId="TextodenotadefimChar">
-    <w:name w:val="Texto de nota de fim Char"/>
-    <w:link w:val="Textodenotadefim"/>
+  <w:style w:type="character" w:customStyle="1" w:styleId="EndnoteTextChar">
+    <w:name w:val="Endnote Text Char"/>
+    <w:link w:val="EndnoteText"/>
     <w:uiPriority w:val="99"/>
     <w:rPr>
       <w:sz w:val="20"/>
     </w:rPr>
   </w:style>
-  <w:style w:type="character" w:styleId="Refdenotadefim">
+  <w:style w:type="character" w:styleId="EndnoteReference">
     <w:name w:val="endnote reference"/>
-    <w:basedOn w:val="Fontepargpadro"/>
+    <w:basedOn w:val="DefaultParagraphFont"/>
     <w:uiPriority w:val="99"/>
     <w:semiHidden/>
     <w:unhideWhenUsed/>
@@ -12706,7 +12664,7 @@
       <w:vertAlign w:val="superscript"/>
     </w:rPr>
   </w:style>
-  <w:style w:type="paragraph" w:styleId="Sumrio1">
+  <w:style w:type="paragraph" w:styleId="TOC1">
     <w:name w:val="toc 1"/>
     <w:basedOn w:val="Normal"/>
     <w:next w:val="Normal"/>
@@ -12717,7 +12675,7 @@
       <w:ind w:firstLine="0"/>
     </w:pPr>
   </w:style>
-  <w:style w:type="paragraph" w:styleId="Sumrio2">
+  <w:style w:type="paragraph" w:styleId="TOC2">
     <w:name w:val="toc 2"/>
     <w:basedOn w:val="Normal"/>
     <w:next w:val="Normal"/>
@@ -12728,7 +12686,7 @@
       <w:ind w:left="283" w:firstLine="0"/>
     </w:pPr>
   </w:style>
-  <w:style w:type="paragraph" w:styleId="Sumrio3">
+  <w:style w:type="paragraph" w:styleId="TOC3">
     <w:name w:val="toc 3"/>
     <w:basedOn w:val="Normal"/>
     <w:next w:val="Normal"/>
@@ -12739,7 +12697,7 @@
       <w:ind w:left="567" w:firstLine="0"/>
     </w:pPr>
   </w:style>
-  <w:style w:type="paragraph" w:styleId="Sumrio4">
+  <w:style w:type="paragraph" w:styleId="TOC4">
     <w:name w:val="toc 4"/>
     <w:basedOn w:val="Normal"/>
     <w:next w:val="Normal"/>
@@ -12750,7 +12708,7 @@
       <w:ind w:left="850" w:firstLine="0"/>
     </w:pPr>
   </w:style>
-  <w:style w:type="paragraph" w:styleId="Sumrio5">
+  <w:style w:type="paragraph" w:styleId="TOC5">
     <w:name w:val="toc 5"/>
     <w:basedOn w:val="Normal"/>
     <w:next w:val="Normal"/>
@@ -12761,7 +12719,7 @@
       <w:ind w:left="1134" w:firstLine="0"/>
     </w:pPr>
   </w:style>
-  <w:style w:type="paragraph" w:styleId="Sumrio6">
+  <w:style w:type="paragraph" w:styleId="TOC6">
     <w:name w:val="toc 6"/>
     <w:basedOn w:val="Normal"/>
     <w:next w:val="Normal"/>
@@ -12772,7 +12730,7 @@
       <w:ind w:left="1417" w:firstLine="0"/>
     </w:pPr>
   </w:style>
-  <w:style w:type="paragraph" w:styleId="Sumrio7">
+  <w:style w:type="paragraph" w:styleId="TOC7">
     <w:name w:val="toc 7"/>
     <w:basedOn w:val="Normal"/>
     <w:next w:val="Normal"/>
@@ -12783,7 +12741,7 @@
       <w:ind w:left="1701" w:firstLine="0"/>
     </w:pPr>
   </w:style>
-  <w:style w:type="paragraph" w:styleId="Sumrio8">
+  <w:style w:type="paragraph" w:styleId="TOC8">
     <w:name w:val="toc 8"/>
     <w:basedOn w:val="Normal"/>
     <w:next w:val="Normal"/>
@@ -12794,7 +12752,7 @@
       <w:ind w:left="1984" w:firstLine="0"/>
     </w:pPr>
   </w:style>
-  <w:style w:type="paragraph" w:styleId="Sumrio9">
+  <w:style w:type="paragraph" w:styleId="TOC9">
     <w:name w:val="toc 9"/>
     <w:basedOn w:val="Normal"/>
     <w:next w:val="Normal"/>
@@ -12805,12 +12763,12 @@
       <w:ind w:left="2268" w:firstLine="0"/>
     </w:pPr>
   </w:style>
-  <w:style w:type="paragraph" w:styleId="CabealhodoSumrio">
+  <w:style w:type="paragraph" w:styleId="TOCHeading">
     <w:name w:val="TOC Heading"/>
     <w:uiPriority w:val="39"/>
     <w:unhideWhenUsed/>
   </w:style>
-  <w:style w:type="paragraph" w:styleId="ndicedeilustraes">
+  <w:style w:type="paragraph" w:styleId="TableofFigures">
     <w:name w:val="table of figures"/>
     <w:basedOn w:val="Normal"/>
     <w:next w:val="Normal"/>
@@ -12820,10 +12778,10 @@
       <w:spacing w:after="0"/>
     </w:pPr>
   </w:style>
-  <w:style w:type="paragraph" w:styleId="Textodecomentrio">
+  <w:style w:type="paragraph" w:styleId="CommentText">
     <w:name w:val="annotation text"/>
     <w:basedOn w:val="Normal"/>
-    <w:link w:val="TextodecomentrioChar"/>
+    <w:link w:val="CommentTextChar"/>
     <w:semiHidden/>
     <w:unhideWhenUsed/>
     <w:pPr>
@@ -12834,10 +12792,10 @@
       <w:szCs w:val="20"/>
     </w:rPr>
   </w:style>
-  <w:style w:type="paragraph" w:styleId="Recuodecorpodetexto2">
+  <w:style w:type="paragraph" w:styleId="BodyTextIndent2">
     <w:name w:val="Body Text Indent 2"/>
     <w:basedOn w:val="Normal"/>
-    <w:link w:val="Recuodecorpodetexto2Char"/>
+    <w:link w:val="BodyTextIndent2Char"/>
     <w:pPr>
       <w:widowControl/>
       <w:spacing w:after="120" w:line="480" w:lineRule="auto"/>
@@ -12848,10 +12806,10 @@
       <w:lang w:val="zh-CN" w:eastAsia="ar-SA"/>
     </w:rPr>
   </w:style>
-  <w:style w:type="paragraph" w:styleId="Pr-formataoHTML">
+  <w:style w:type="paragraph" w:styleId="HTMLPreformatted">
     <w:name w:val="HTML Preformatted"/>
     <w:basedOn w:val="Normal"/>
-    <w:link w:val="Pr-formataoHTMLChar"/>
+    <w:link w:val="HTMLPreformattedChar"/>
     <w:uiPriority w:val="99"/>
     <w:semiHidden/>
     <w:unhideWhenUsed/>
@@ -12884,10 +12842,10 @@
       <w:szCs w:val="20"/>
     </w:rPr>
   </w:style>
-  <w:style w:type="paragraph" w:styleId="Cabealho">
+  <w:style w:type="paragraph" w:styleId="Header">
     <w:name w:val="header"/>
     <w:basedOn w:val="Normal"/>
-    <w:link w:val="CabealhoChar"/>
+    <w:link w:val="HeaderChar1"/>
     <w:pPr>
       <w:tabs>
         <w:tab w:val="center" w:pos="4252"/>
@@ -12895,11 +12853,11 @@
       </w:tabs>
     </w:pPr>
   </w:style>
-  <w:style w:type="paragraph" w:styleId="Assuntodocomentrio">
+  <w:style w:type="paragraph" w:styleId="CommentSubject">
     <w:name w:val="annotation subject"/>
-    <w:basedOn w:val="Textodecomentrio"/>
-    <w:next w:val="Textodecomentrio"/>
-    <w:link w:val="AssuntodocomentrioChar"/>
+    <w:basedOn w:val="CommentText"/>
+    <w:next w:val="CommentText"/>
+    <w:link w:val="CommentSubjectChar"/>
     <w:semiHidden/>
     <w:unhideWhenUsed/>
     <w:rPr>
@@ -12907,10 +12865,10 @@
       <w:bCs/>
     </w:rPr>
   </w:style>
-  <w:style w:type="paragraph" w:styleId="Rodap">
+  <w:style w:type="paragraph" w:styleId="Footer">
     <w:name w:val="footer"/>
     <w:basedOn w:val="Normal"/>
-    <w:link w:val="RodapChar"/>
+    <w:link w:val="FooterChar1"/>
     <w:pPr>
       <w:tabs>
         <w:tab w:val="center" w:pos="4252"/>
@@ -12918,7 +12876,7 @@
       </w:tabs>
     </w:pPr>
   </w:style>
-  <w:style w:type="paragraph" w:styleId="Legenda">
+  <w:style w:type="paragraph" w:styleId="Caption">
     <w:name w:val="caption"/>
     <w:basedOn w:val="Normal"/>
     <w:next w:val="Normal"/>
@@ -12936,10 +12894,10 @@
       <w:szCs w:val="18"/>
     </w:rPr>
   </w:style>
-  <w:style w:type="paragraph" w:styleId="Textodebalo">
+  <w:style w:type="paragraph" w:styleId="BalloonText">
     <w:name w:val="Balloon Text"/>
     <w:basedOn w:val="Normal"/>
-    <w:link w:val="TextodebaloChar"/>
+    <w:link w:val="BalloonTextChar"/>
     <w:semiHidden/>
     <w:qFormat/>
     <w:rPr>
@@ -12948,10 +12906,10 @@
       <w:szCs w:val="16"/>
     </w:rPr>
   </w:style>
-  <w:style w:type="paragraph" w:styleId="Textodenotaderodap">
+  <w:style w:type="paragraph" w:styleId="FootnoteText">
     <w:name w:val="footnote text"/>
     <w:basedOn w:val="ICLR-Normal"/>
-    <w:link w:val="TextodenotaderodapChar"/>
+    <w:link w:val="FootnoteTextChar1"/>
     <w:uiPriority w:val="99"/>
     <w:unhideWhenUsed/>
     <w:qFormat/>
@@ -12980,9 +12938,9 @@
       <w:szCs w:val="24"/>
     </w:rPr>
   </w:style>
-  <w:style w:type="character" w:styleId="Refdecomentrio">
+  <w:style w:type="character" w:styleId="CommentReference">
     <w:name w:val="annotation reference"/>
-    <w:basedOn w:val="Fontepargpadro"/>
+    <w:basedOn w:val="DefaultParagraphFont"/>
     <w:semiHidden/>
     <w:unhideWhenUsed/>
     <w:rPr>
@@ -12990,7 +12948,7 @@
       <w:szCs w:val="16"/>
     </w:rPr>
   </w:style>
-  <w:style w:type="character" w:styleId="Refdenotaderodap">
+  <w:style w:type="character" w:styleId="FootnoteReference">
     <w:name w:val="footnote reference"/>
     <w:uiPriority w:val="99"/>
     <w:unhideWhenUsed/>
@@ -13003,15 +12961,15 @@
   </w:style>
   <w:style w:type="character" w:styleId="Hyperlink">
     <w:name w:val="Hyperlink"/>
-    <w:basedOn w:val="Fontepargpadro"/>
+    <w:basedOn w:val="DefaultParagraphFont"/>
     <w:rPr>
       <w:color w:val="0563C1" w:themeColor="hyperlink"/>
       <w:u w:val="single"/>
     </w:rPr>
   </w:style>
-  <w:style w:type="table" w:styleId="Tabelacontempornea">
+  <w:style w:type="table" w:styleId="TableContemporary">
     <w:name w:val="Table Contemporary"/>
-    <w:basedOn w:val="Tabelanormal"/>
+    <w:basedOn w:val="TableNormal"/>
     <w:pPr>
       <w:widowControl w:val="0"/>
     </w:pPr>
@@ -13051,9 +13009,9 @@
       </w:tcPr>
     </w:tblStylePr>
   </w:style>
-  <w:style w:type="table" w:styleId="Tabelacomgrade">
+  <w:style w:type="table" w:styleId="TableGrid">
     <w:name w:val="Table Grid"/>
-    <w:basedOn w:val="Tabelanormal"/>
+    <w:basedOn w:val="TableNormal"/>
     <w:pPr>
       <w:widowControl w:val="0"/>
     </w:pPr>
@@ -13146,9 +13104,9 @@
       <w:szCs w:val="18"/>
     </w:rPr>
   </w:style>
-  <w:style w:type="character" w:customStyle="1" w:styleId="TextodenotaderodapChar">
-    <w:name w:val="Texto de nota de rodapé Char"/>
-    <w:link w:val="Textodenotaderodap"/>
+  <w:style w:type="character" w:customStyle="1" w:styleId="FootnoteTextChar1">
+    <w:name w:val="Footnote Text Char1"/>
+    <w:link w:val="FootnoteText"/>
     <w:uiPriority w:val="99"/>
     <w:qFormat/>
     <w:rPr>
@@ -13157,9 +13115,9 @@
       <w:lang w:eastAsia="en-US"/>
     </w:rPr>
   </w:style>
-  <w:style w:type="character" w:customStyle="1" w:styleId="RodapChar">
-    <w:name w:val="Rodapé Char"/>
-    <w:link w:val="Rodap"/>
+  <w:style w:type="character" w:customStyle="1" w:styleId="FooterChar1">
+    <w:name w:val="Footer Char1"/>
+    <w:link w:val="Footer"/>
     <w:qFormat/>
     <w:rPr>
       <w:rFonts w:ascii="Gadugi" w:eastAsia="Lucida Sans Unicode" w:hAnsi="Gadugi"/>
@@ -13195,9 +13153,9 @@
       <w:b/>
     </w:rPr>
   </w:style>
-  <w:style w:type="character" w:customStyle="1" w:styleId="Ttulo1Char">
-    <w:name w:val="Título 1 Char"/>
-    <w:link w:val="Ttulo1"/>
+  <w:style w:type="character" w:customStyle="1" w:styleId="Heading1Char1">
+    <w:name w:val="Heading 1 Char1"/>
+    <w:link w:val="Heading1"/>
     <w:rPr>
       <w:rFonts w:ascii="Gadugi" w:hAnsi="Gadugi"/>
       <w:b/>
@@ -13206,9 +13164,9 @@
       <w:szCs w:val="32"/>
     </w:rPr>
   </w:style>
-  <w:style w:type="character" w:customStyle="1" w:styleId="Ttulo2Char">
-    <w:name w:val="Título 2 Char"/>
-    <w:link w:val="Ttulo2"/>
+  <w:style w:type="character" w:customStyle="1" w:styleId="Heading2Char1">
+    <w:name w:val="Heading 2 Char1"/>
+    <w:link w:val="Heading2"/>
     <w:rPr>
       <w:rFonts w:ascii="Gadugi" w:hAnsi="Gadugi"/>
       <w:b/>
@@ -13218,9 +13176,9 @@
       <w:szCs w:val="28"/>
     </w:rPr>
   </w:style>
-  <w:style w:type="character" w:customStyle="1" w:styleId="Ttulo4Char">
-    <w:name w:val="Título 4 Char"/>
-    <w:link w:val="Ttulo4"/>
+  <w:style w:type="character" w:customStyle="1" w:styleId="Heading4Char1">
+    <w:name w:val="Heading 4 Char1"/>
+    <w:link w:val="Heading4"/>
     <w:semiHidden/>
     <w:rPr>
       <w:rFonts w:ascii="Calibri" w:hAnsi="Calibri"/>
@@ -13230,9 +13188,9 @@
       <w:szCs w:val="28"/>
     </w:rPr>
   </w:style>
-  <w:style w:type="character" w:customStyle="1" w:styleId="Ttulo6Char">
-    <w:name w:val="Título 6 Char"/>
-    <w:link w:val="Ttulo6"/>
+  <w:style w:type="character" w:customStyle="1" w:styleId="Heading6Char1">
+    <w:name w:val="Heading 6 Char1"/>
+    <w:link w:val="Heading6"/>
     <w:rPr>
       <w:rFonts w:ascii="Calibri" w:hAnsi="Calibri"/>
       <w:b/>
@@ -13241,9 +13199,9 @@
       <w:szCs w:val="22"/>
     </w:rPr>
   </w:style>
-  <w:style w:type="character" w:customStyle="1" w:styleId="Ttulo7Char">
-    <w:name w:val="Título 7 Char"/>
-    <w:link w:val="Ttulo7"/>
+  <w:style w:type="character" w:customStyle="1" w:styleId="Heading7Char1">
+    <w:name w:val="Heading 7 Char1"/>
+    <w:link w:val="Heading7"/>
     <w:semiHidden/>
     <w:rPr>
       <w:rFonts w:ascii="Calibri" w:hAnsi="Calibri"/>
@@ -13251,9 +13209,9 @@
       <w:szCs w:val="24"/>
     </w:rPr>
   </w:style>
-  <w:style w:type="character" w:customStyle="1" w:styleId="Ttulo8Char">
-    <w:name w:val="Título 8 Char"/>
-    <w:link w:val="Ttulo8"/>
+  <w:style w:type="character" w:customStyle="1" w:styleId="Heading8Char1">
+    <w:name w:val="Heading 8 Char1"/>
+    <w:link w:val="Heading8"/>
     <w:semiHidden/>
     <w:rPr>
       <w:rFonts w:ascii="Calibri" w:hAnsi="Calibri"/>
@@ -13263,9 +13221,9 @@
       <w:szCs w:val="24"/>
     </w:rPr>
   </w:style>
-  <w:style w:type="character" w:customStyle="1" w:styleId="Ttulo9Char">
-    <w:name w:val="Título 9 Char"/>
-    <w:link w:val="Ttulo9"/>
+  <w:style w:type="character" w:customStyle="1" w:styleId="Heading9Char1">
+    <w:name w:val="Heading 9 Char1"/>
+    <w:link w:val="Heading9"/>
     <w:semiHidden/>
     <w:rPr>
       <w:rFonts w:ascii="Calibri Light" w:hAnsi="Calibri Light"/>
@@ -13348,10 +13306,10 @@
       <w:sz w:val="20"/>
     </w:rPr>
   </w:style>
-  <w:style w:type="character" w:customStyle="1" w:styleId="CabealhoChar">
-    <w:name w:val="Cabeçalho Char"/>
-    <w:basedOn w:val="Fontepargpadro"/>
-    <w:link w:val="Cabealho"/>
+  <w:style w:type="character" w:customStyle="1" w:styleId="HeaderChar1">
+    <w:name w:val="Header Char1"/>
+    <w:basedOn w:val="DefaultParagraphFont"/>
+    <w:link w:val="Header"/>
     <w:rPr>
       <w:rFonts w:ascii="Gadugi" w:eastAsia="Lucida Sans Unicode" w:hAnsi="Gadugi"/>
       <w:sz w:val="24"/>
@@ -13377,7 +13335,7 @@
   </w:style>
   <w:style w:type="character" w:customStyle="1" w:styleId="m1">
     <w:name w:val="m1"/>
-    <w:basedOn w:val="Fontepargpadro"/>
+    <w:basedOn w:val="DefaultParagraphFont"/>
     <w:rPr>
       <w:color w:val="0000FF"/>
     </w:rPr>
@@ -13392,15 +13350,15 @@
   </w:style>
   <w:style w:type="character" w:customStyle="1" w:styleId="t1">
     <w:name w:val="t1"/>
-    <w:basedOn w:val="Fontepargpadro"/>
+    <w:basedOn w:val="DefaultParagraphFont"/>
     <w:rPr>
       <w:color w:val="990000"/>
     </w:rPr>
   </w:style>
-  <w:style w:type="character" w:customStyle="1" w:styleId="TextodecomentrioChar">
-    <w:name w:val="Texto de comentário Char"/>
-    <w:basedOn w:val="Fontepargpadro"/>
-    <w:link w:val="Textodecomentrio"/>
+  <w:style w:type="character" w:customStyle="1" w:styleId="CommentTextChar">
+    <w:name w:val="Comment Text Char"/>
+    <w:basedOn w:val="DefaultParagraphFont"/>
+    <w:link w:val="CommentText"/>
     <w:semiHidden/>
     <w:rPr>
       <w:rFonts w:ascii="Gadugi" w:eastAsia="Lucida Sans Unicode" w:hAnsi="Gadugi"/>
@@ -13408,16 +13366,16 @@
   </w:style>
   <w:style w:type="character" w:customStyle="1" w:styleId="tx1">
     <w:name w:val="tx1"/>
-    <w:basedOn w:val="Fontepargpadro"/>
+    <w:basedOn w:val="DefaultParagraphFont"/>
     <w:rPr>
       <w:b/>
       <w:bCs/>
     </w:rPr>
   </w:style>
-  <w:style w:type="character" w:customStyle="1" w:styleId="AssuntodocomentrioChar">
-    <w:name w:val="Assunto do comentário Char"/>
-    <w:basedOn w:val="TextodecomentrioChar"/>
-    <w:link w:val="Assuntodocomentrio"/>
+  <w:style w:type="character" w:customStyle="1" w:styleId="CommentSubjectChar">
+    <w:name w:val="Comment Subject Char"/>
+    <w:basedOn w:val="CommentTextChar"/>
+    <w:link w:val="CommentSubject"/>
     <w:semiHidden/>
     <w:rPr>
       <w:rFonts w:ascii="Gadugi" w:eastAsia="Lucida Sans Unicode" w:hAnsi="Gadugi"/>
@@ -13425,10 +13383,10 @@
       <w:bCs/>
     </w:rPr>
   </w:style>
-  <w:style w:type="character" w:customStyle="1" w:styleId="TextodebaloChar">
-    <w:name w:val="Texto de balão Char"/>
-    <w:basedOn w:val="Fontepargpadro"/>
-    <w:link w:val="Textodebalo"/>
+  <w:style w:type="character" w:customStyle="1" w:styleId="BalloonTextChar">
+    <w:name w:val="Balloon Text Char"/>
+    <w:basedOn w:val="DefaultParagraphFont"/>
+    <w:link w:val="BalloonText"/>
     <w:semiHidden/>
     <w:rPr>
       <w:rFonts w:ascii="Tahoma" w:eastAsia="Lucida Sans Unicode" w:hAnsi="Tahoma" w:cs="Tahoma"/>
@@ -13436,19 +13394,19 @@
       <w:szCs w:val="16"/>
     </w:rPr>
   </w:style>
-  <w:style w:type="character" w:customStyle="1" w:styleId="Ttulo3Char">
-    <w:name w:val="Título 3 Char"/>
-    <w:basedOn w:val="Fontepargpadro"/>
-    <w:link w:val="Ttulo3"/>
+  <w:style w:type="character" w:customStyle="1" w:styleId="Heading3Char1">
+    <w:name w:val="Heading 3 Char1"/>
+    <w:basedOn w:val="DefaultParagraphFont"/>
+    <w:link w:val="Heading3"/>
     <w:rPr>
       <w:rFonts w:ascii="Gadugi" w:hAnsi="Gadugi"/>
       <w:sz w:val="24"/>
     </w:rPr>
   </w:style>
-  <w:style w:type="character" w:customStyle="1" w:styleId="Ttulo5Char">
-    <w:name w:val="Título 5 Char"/>
-    <w:basedOn w:val="Fontepargpadro"/>
-    <w:link w:val="Ttulo5"/>
+  <w:style w:type="character" w:customStyle="1" w:styleId="Heading5Char1">
+    <w:name w:val="Heading 5 Char1"/>
+    <w:basedOn w:val="DefaultParagraphFont"/>
+    <w:link w:val="Heading5"/>
     <w:rPr>
       <w:rFonts w:ascii="Gadugi" w:hAnsi="Gadugi"/>
       <w:b/>
@@ -13456,17 +13414,17 @@
       <w:sz w:val="24"/>
     </w:rPr>
   </w:style>
-  <w:style w:type="character" w:customStyle="1" w:styleId="Pr-formataoHTMLChar">
-    <w:name w:val="Pré-formatação HTML Char"/>
-    <w:basedOn w:val="Fontepargpadro"/>
-    <w:link w:val="Pr-formataoHTML"/>
+  <w:style w:type="character" w:customStyle="1" w:styleId="HTMLPreformattedChar">
+    <w:name w:val="HTML Preformatted Char"/>
+    <w:basedOn w:val="DefaultParagraphFont"/>
+    <w:link w:val="HTMLPreformatted"/>
     <w:uiPriority w:val="99"/>
     <w:semiHidden/>
     <w:rPr>
       <w:rFonts w:ascii="Courier New" w:hAnsi="Courier New" w:cs="Courier New"/>
     </w:rPr>
   </w:style>
-  <w:style w:type="paragraph" w:styleId="PargrafodaLista">
+  <w:style w:type="paragraph" w:styleId="ListParagraph">
     <w:name w:val="List Paragraph"/>
     <w:basedOn w:val="Normal"/>
     <w:uiPriority w:val="34"/>
@@ -13499,10 +13457,10 @@
       <w:szCs w:val="24"/>
     </w:rPr>
   </w:style>
-  <w:style w:type="character" w:customStyle="1" w:styleId="Recuodecorpodetexto2Char">
-    <w:name w:val="Recuo de corpo de texto 2 Char"/>
-    <w:basedOn w:val="Fontepargpadro"/>
-    <w:link w:val="Recuodecorpodetexto2"/>
+  <w:style w:type="character" w:customStyle="1" w:styleId="BodyTextIndent2Char">
+    <w:name w:val="Body Text Indent 2 Char"/>
+    <w:basedOn w:val="DefaultParagraphFont"/>
+    <w:link w:val="BodyTextIndent2"/>
     <w:rPr>
       <w:sz w:val="24"/>
       <w:szCs w:val="24"/>
@@ -13753,17 +13711,17 @@
 </file>
 
 <file path=customXml/itemProps1.xml><?xml version="1.0" encoding="utf-8"?>
+<ds:datastoreItem xmlns:ds="http://schemas.openxmlformats.org/officeDocument/2006/customXml" ds:itemID="{E51CD210-F430-40C1-98FA-5776DA694386}">
+  <ds:schemaRefs>
+    <ds:schemaRef ds:uri="http://schemas.openxmlformats.org/officeDocument/2006/bibliography"/>
+  </ds:schemaRefs>
+</ds:datastoreItem>
+</file>
+
+<file path=customXml/itemProps2.xml><?xml version="1.0" encoding="utf-8"?>
 <ds:datastoreItem xmlns:ds="http://schemas.openxmlformats.org/officeDocument/2006/customXml" ds:itemID="{B1977F7D-205B-4081-913C-38D41E755F92}">
   <ds:schemaRefs>
     <ds:schemaRef ds:uri="http://www.wps.cn/officeDocument/2013/wpsCustomData"/>
   </ds:schemaRefs>
 </ds:datastoreItem>
-</file>
-
-<file path=customXml/itemProps2.xml><?xml version="1.0" encoding="utf-8"?>
-<ds:datastoreItem xmlns:ds="http://schemas.openxmlformats.org/officeDocument/2006/customXml" ds:itemID="{E51CD210-F430-40C1-98FA-5776DA694386}">
-  <ds:schemaRefs>
-    <ds:schemaRef ds:uri="http://schemas.openxmlformats.org/officeDocument/2006/bibliography"/>
-  </ds:schemaRefs>
-</ds:datastoreItem>
 </file>
</xml_diff>